<commit_message>
Backup folder - 2024-02-22 21:56:59
</commit_message>
<xml_diff>
--- a/ООП Курсова/Зайченко_622п_OOP_Project_2024.docx
+++ b/ООП Курсова/Зайченко_622п_OOP_Project_2024.docx
@@ -519,30 +519,20 @@
         </w:rPr>
         <w:t xml:space="preserve">                 </w:t>
       </w:r>
-      <w:proofErr w:type="spellStart"/>
       <w:r>
         <w:rPr>
           <w:szCs w:val="28"/>
           <w:u w:val="single"/>
           <w:lang w:val="uk-UA" w:eastAsia="ru-RU"/>
         </w:rPr>
-        <w:t>Лучшев</w:t>
-      </w:r>
-      <w:proofErr w:type="spellEnd"/>
+        <w:t>Лучшев П. О.</w:t>
+      </w:r>
       <w:r>
         <w:rPr>
           <w:szCs w:val="28"/>
           <w:u w:val="single"/>
           <w:lang w:val="uk-UA" w:eastAsia="ru-RU"/>
         </w:rPr>
-        <w:t xml:space="preserve"> П. О.</w:t>
-      </w:r>
-      <w:r>
-        <w:rPr>
-          <w:szCs w:val="28"/>
-          <w:u w:val="single"/>
-          <w:lang w:val="uk-UA" w:eastAsia="ru-RU"/>
-        </w:rPr>
         <w:tab/>
       </w:r>
     </w:p>
@@ -637,7 +627,6 @@
         </w:rPr>
         <w:tab/>
       </w:r>
-      <w:proofErr w:type="spellStart"/>
       <w:r>
         <w:rPr>
           <w:szCs w:val="28"/>
@@ -645,17 +634,7 @@
           <w:u w:val="single"/>
           <w:lang w:val="uk-UA"/>
         </w:rPr>
-        <w:t>Лучшев</w:t>
-      </w:r>
-      <w:proofErr w:type="spellEnd"/>
-      <w:r>
-        <w:rPr>
-          <w:szCs w:val="28"/>
-          <w:highlight w:val="yellow"/>
-          <w:u w:val="single"/>
-          <w:lang w:val="uk-UA"/>
-        </w:rPr>
-        <w:t xml:space="preserve"> П.О.</w:t>
+        <w:t>Лучшев П.О.</w:t>
       </w:r>
       <w:r>
         <w:rPr>
@@ -6699,11 +6678,19 @@
     </w:p>
     <w:p>
       <w:pPr>
-        <w:spacing w:line="240" w:lineRule="auto"/>
-        <w:rPr>
-          <w:lang w:val="uk-UA"/>
-        </w:rPr>
-      </w:pPr>
+        <w:spacing w:after="160" w:line="259" w:lineRule="auto"/>
+        <w:ind w:firstLine="0"/>
+        <w:jc w:val="left"/>
+        <w:rPr>
+          <w:lang w:val="uk-UA"/>
+        </w:rPr>
+      </w:pPr>
+      <w:r>
+        <w:rPr>
+          <w:lang w:val="uk-UA"/>
+        </w:rPr>
+        <w:br w:type="page"/>
+      </w:r>
     </w:p>
     <w:p>
       <w:pPr>
@@ -6738,196 +6725,774 @@
         <w:spacing w:line="240" w:lineRule="auto"/>
         <w:rPr>
           <w:highlight w:val="yellow"/>
+          <w:lang w:val="uk-UA"/>
+        </w:rPr>
+      </w:pPr>
+      <w:r>
+        <w:rPr>
+          <w:lang w:val="uk-UA"/>
+        </w:rPr>
+        <w:t>Сучасний світ все більше віддає перевагу онлайн-сервісам, які надають можливість зручно та ефективно здійснювати різноманітні операції. Однією з найпоширеніших потреб у таких сервісах є бронювання житла для подорожей. З урахуванням активного розвитку туристичної галузі та постійного зростання популярності подорожей як для відпочинку, так і для бізнесу, актуальність створення програмного забезпечення для бронювання житла, аналогічного популярним сервісам, таким як Booking.com, стає очевидною.</w:t>
+      </w:r>
+    </w:p>
+    <w:p>
+      <w:pPr>
+        <w:spacing w:line="240" w:lineRule="auto"/>
+        <w:rPr>
+          <w:lang w:val="uk-UA"/>
+        </w:rPr>
+      </w:pPr>
+      <w:bookmarkStart w:id="2" w:name="_Hlk159412248"/>
+    </w:p>
+    <w:p>
+      <w:pPr>
+        <w:spacing w:line="240" w:lineRule="auto"/>
+        <w:rPr>
+          <w:lang w:val="uk-UA"/>
+        </w:rPr>
+      </w:pPr>
+      <w:r>
+        <w:rPr>
+          <w:lang w:val="uk-UA"/>
+        </w:rPr>
+        <w:t>Потенційними користувачами програми можуть бути</w:t>
+      </w:r>
+      <w:r>
+        <w:rPr>
+          <w:lang w:val="uk-UA"/>
+        </w:rPr>
+        <w:t>:</w:t>
+      </w:r>
+    </w:p>
+    <w:p>
+      <w:pPr>
+        <w:pStyle w:val="aa"/>
+        <w:numPr>
+          <w:ilvl w:val="0"/>
+          <w:numId w:val="14"/>
+        </w:numPr>
+        <w:tabs>
+          <w:tab w:val="left" w:pos="851"/>
+        </w:tabs>
+        <w:spacing w:line="240" w:lineRule="auto"/>
+        <w:ind w:left="0" w:firstLine="567"/>
+        <w:rPr>
+          <w:lang w:val="ru-UA"/>
+        </w:rPr>
+      </w:pPr>
+      <w:r>
+        <w:rPr>
+          <w:lang w:val="ru-UA"/>
+        </w:rPr>
+        <w:t xml:space="preserve">Туристи: </w:t>
+      </w:r>
+      <w:r>
+        <w:rPr>
+          <w:lang w:val="uk-UA"/>
+        </w:rPr>
+        <w:t>л</w:t>
+      </w:r>
+      <w:r>
+        <w:rPr>
+          <w:lang w:val="ru-UA"/>
+        </w:rPr>
+        <w:t>юди, які шукають тимчасове проживання під час подорожі або відпочинку. Це можуть бути як індивідуальні мандрівники, так і групи туристів.</w:t>
+      </w:r>
+    </w:p>
+    <w:p>
+      <w:pPr>
+        <w:pStyle w:val="aa"/>
+        <w:numPr>
+          <w:ilvl w:val="0"/>
+          <w:numId w:val="14"/>
+        </w:numPr>
+        <w:tabs>
+          <w:tab w:val="left" w:pos="851"/>
+        </w:tabs>
+        <w:spacing w:line="240" w:lineRule="auto"/>
+        <w:ind w:left="0" w:firstLine="567"/>
+        <w:rPr>
+          <w:lang w:val="ru-UA"/>
+        </w:rPr>
+      </w:pPr>
+      <w:r>
+        <w:rPr>
+          <w:lang w:val="uk-UA"/>
+        </w:rPr>
+        <w:t>Відрядження</w:t>
+      </w:r>
+      <w:r>
+        <w:rPr>
+          <w:lang w:val="ru-UA"/>
+        </w:rPr>
+        <w:t xml:space="preserve">: </w:t>
+      </w:r>
+      <w:r>
+        <w:rPr>
+          <w:lang w:val="uk-UA"/>
+        </w:rPr>
+        <w:t>п</w:t>
+      </w:r>
+      <w:r>
+        <w:rPr>
+          <w:lang w:val="ru-UA"/>
+        </w:rPr>
+        <w:t xml:space="preserve">редставники компаній, які подорожують у </w:t>
+      </w:r>
+      <w:r>
+        <w:rPr>
+          <w:lang w:val="uk-UA"/>
+        </w:rPr>
+        <w:t>бізнес</w:t>
+      </w:r>
+      <w:r>
+        <w:rPr>
+          <w:lang w:val="ru-UA"/>
+        </w:rPr>
+        <w:t xml:space="preserve"> цілях, тимчасово перебуваючи в інших містах або країнах.</w:t>
+      </w:r>
+    </w:p>
+    <w:p>
+      <w:pPr>
+        <w:pStyle w:val="aa"/>
+        <w:numPr>
+          <w:ilvl w:val="0"/>
+          <w:numId w:val="14"/>
+        </w:numPr>
+        <w:tabs>
+          <w:tab w:val="left" w:pos="851"/>
+        </w:tabs>
+        <w:spacing w:line="240" w:lineRule="auto"/>
+        <w:ind w:left="0" w:firstLine="567"/>
+        <w:rPr>
+          <w:lang w:val="ru-UA"/>
+        </w:rPr>
+      </w:pPr>
+      <w:r>
+        <w:rPr>
+          <w:lang w:val="ru-UA"/>
+        </w:rPr>
+        <w:t xml:space="preserve">Власники готелів, гостьових будинків, апартаментів та інших об'єктів надання житла: </w:t>
+      </w:r>
+      <w:r>
+        <w:rPr>
+          <w:lang w:val="uk-UA"/>
+        </w:rPr>
+        <w:t>о</w:t>
+      </w:r>
+      <w:r>
+        <w:rPr>
+          <w:lang w:val="ru-UA"/>
+        </w:rPr>
+        <w:t>соби, які надають свої об'єкти для здачі в оренду тим, хто шукає житло.</w:t>
+      </w:r>
+    </w:p>
+    <w:p>
+      <w:pPr>
+        <w:pStyle w:val="aa"/>
+        <w:numPr>
+          <w:ilvl w:val="0"/>
+          <w:numId w:val="14"/>
+        </w:numPr>
+        <w:tabs>
+          <w:tab w:val="left" w:pos="851"/>
+        </w:tabs>
+        <w:spacing w:line="240" w:lineRule="auto"/>
+        <w:ind w:left="0" w:firstLine="567"/>
+        <w:rPr>
+          <w:lang w:val="ru-UA"/>
+        </w:rPr>
+      </w:pPr>
+      <w:r>
+        <w:rPr>
+          <w:lang w:val="ru-UA"/>
+        </w:rPr>
+        <w:t>Менеджери подорожей</w:t>
+      </w:r>
+      <w:r>
+        <w:rPr>
+          <w:lang w:val="uk-UA"/>
+        </w:rPr>
+        <w:t xml:space="preserve"> (</w:t>
+      </w:r>
+      <w:proofErr w:type="spellStart"/>
+      <w:r>
+        <w:rPr>
+          <w:lang w:val="uk-UA"/>
+        </w:rPr>
+        <w:t>турагенти</w:t>
+      </w:r>
+      <w:proofErr w:type="spellEnd"/>
+      <w:r>
+        <w:rPr>
+          <w:lang w:val="uk-UA"/>
+        </w:rPr>
+        <w:t>)</w:t>
+      </w:r>
+      <w:r>
+        <w:rPr>
+          <w:lang w:val="ru-UA"/>
+        </w:rPr>
+        <w:t>:</w:t>
+      </w:r>
+      <w:r>
+        <w:rPr>
+          <w:lang w:val="uk-UA"/>
+        </w:rPr>
+        <w:t xml:space="preserve"> ф</w:t>
+      </w:r>
+      <w:r>
+        <w:rPr>
+          <w:lang w:val="ru-UA"/>
+        </w:rPr>
+        <w:t>ахівці, які організовують подорожі для інших людей або груп і шукають оптимальні пропозиції щодо проживання.</w:t>
+      </w:r>
+    </w:p>
+    <w:p>
+      <w:pPr>
+        <w:pStyle w:val="aa"/>
+        <w:numPr>
+          <w:ilvl w:val="0"/>
+          <w:numId w:val="14"/>
+        </w:numPr>
+        <w:tabs>
+          <w:tab w:val="left" w:pos="851"/>
+        </w:tabs>
+        <w:spacing w:line="240" w:lineRule="auto"/>
+        <w:ind w:left="0" w:firstLine="567"/>
+        <w:rPr>
+          <w:lang w:val="ru-UA"/>
+        </w:rPr>
+      </w:pPr>
+      <w:r>
+        <w:rPr>
+          <w:lang w:val="ru-UA"/>
+        </w:rPr>
+        <w:t xml:space="preserve">Інші: </w:t>
+      </w:r>
+      <w:r>
+        <w:rPr>
+          <w:lang w:val="uk-UA"/>
+        </w:rPr>
+        <w:t>в</w:t>
+      </w:r>
+      <w:r>
+        <w:rPr>
+          <w:lang w:val="ru-UA"/>
+        </w:rPr>
+        <w:t>ключає в себе будь-яких осіб, які мають потребу в тимчасовому проживанні та використовують подібні сервіси для цього.</w:t>
+      </w:r>
+    </w:p>
+    <w:bookmarkEnd w:id="2"/>
+    <w:p>
+      <w:pPr>
+        <w:spacing w:line="240" w:lineRule="auto"/>
+        <w:rPr>
           <w:u w:val="single"/>
           <w:lang w:val="uk-UA"/>
         </w:rPr>
       </w:pPr>
-      <w:r>
-        <w:rPr>
-          <w:highlight w:val="yellow"/>
+    </w:p>
+    <w:p>
+      <w:pPr>
+        <w:spacing w:line="240" w:lineRule="auto"/>
+        <w:rPr>
+          <w:lang w:val="ru-UA"/>
+        </w:rPr>
+      </w:pPr>
+      <w:r>
+        <w:rPr>
+          <w:lang w:val="ru-UA"/>
+        </w:rPr>
+        <w:t>Серед лідерів для бронювання житла можна виділити такі платформи:</w:t>
+      </w:r>
+    </w:p>
+    <w:p>
+      <w:pPr>
+        <w:pStyle w:val="aa"/>
+        <w:numPr>
+          <w:ilvl w:val="0"/>
+          <w:numId w:val="14"/>
+        </w:numPr>
+        <w:tabs>
+          <w:tab w:val="left" w:pos="851"/>
+        </w:tabs>
+        <w:spacing w:line="240" w:lineRule="auto"/>
+        <w:ind w:left="0" w:firstLine="567"/>
+        <w:rPr>
+          <w:lang w:val="ru-UA"/>
+        </w:rPr>
+      </w:pPr>
+      <w:r>
+        <w:rPr>
+          <w:lang w:val="ru-UA"/>
+        </w:rPr>
+        <w:t xml:space="preserve">Booking.com: </w:t>
+      </w:r>
+      <w:r>
+        <w:rPr>
+          <w:lang w:val="uk-UA"/>
+        </w:rPr>
+        <w:t>о</w:t>
+      </w:r>
+      <w:r>
+        <w:rPr>
+          <w:lang w:val="ru-UA"/>
+        </w:rPr>
+        <w:t>дин з найвідоміших та найпопулярніших сервісів для бронювання готелів, апартаментів, гостьових будинків та інших видів житла по всьому світу.</w:t>
+      </w:r>
+    </w:p>
+    <w:p>
+      <w:pPr>
+        <w:pStyle w:val="aa"/>
+        <w:numPr>
+          <w:ilvl w:val="0"/>
+          <w:numId w:val="14"/>
+        </w:numPr>
+        <w:tabs>
+          <w:tab w:val="left" w:pos="851"/>
+        </w:tabs>
+        <w:spacing w:line="240" w:lineRule="auto"/>
+        <w:ind w:left="0" w:firstLine="567"/>
+        <w:rPr>
+          <w:lang w:val="ru-UA"/>
+        </w:rPr>
+      </w:pPr>
+      <w:r>
+        <w:rPr>
+          <w:lang w:val="ru-UA"/>
+        </w:rPr>
+        <w:t xml:space="preserve">Airbnb: </w:t>
+      </w:r>
+      <w:r>
+        <w:rPr>
+          <w:lang w:val="uk-UA"/>
+        </w:rPr>
+        <w:t>п</w:t>
+      </w:r>
+      <w:r>
+        <w:rPr>
+          <w:lang w:val="ru-UA"/>
+        </w:rPr>
+        <w:t>латформа, яка дозволяє власникам нерухомості здавати її в оренду туристам, шукаючим тимчасове житло, та дозволяє користувачам знаходити унікальні місця для перебування.</w:t>
+      </w:r>
+    </w:p>
+    <w:p>
+      <w:pPr>
+        <w:pStyle w:val="aa"/>
+        <w:numPr>
+          <w:ilvl w:val="0"/>
+          <w:numId w:val="14"/>
+        </w:numPr>
+        <w:tabs>
+          <w:tab w:val="left" w:pos="851"/>
+        </w:tabs>
+        <w:spacing w:line="240" w:lineRule="auto"/>
+        <w:ind w:left="0" w:firstLine="567"/>
+        <w:rPr>
+          <w:lang w:val="ru-UA"/>
+        </w:rPr>
+      </w:pPr>
+      <w:r>
+        <w:rPr>
+          <w:lang w:val="ru-UA"/>
+        </w:rPr>
+        <w:t xml:space="preserve">Expedia: </w:t>
+      </w:r>
+      <w:r>
+        <w:rPr>
+          <w:lang w:val="uk-UA"/>
+        </w:rPr>
+        <w:t>с</w:t>
+      </w:r>
+      <w:r>
+        <w:rPr>
+          <w:lang w:val="ru-UA"/>
+        </w:rPr>
+        <w:t>ервіс, який пропонує можливість бронювати готелі, літаки, автомобілі для оренди та інші послуги у рамках одного сайту.</w:t>
+      </w:r>
+    </w:p>
+    <w:p>
+      <w:pPr>
+        <w:pStyle w:val="aa"/>
+        <w:numPr>
+          <w:ilvl w:val="0"/>
+          <w:numId w:val="14"/>
+        </w:numPr>
+        <w:tabs>
+          <w:tab w:val="left" w:pos="851"/>
+        </w:tabs>
+        <w:spacing w:line="240" w:lineRule="auto"/>
+        <w:ind w:left="0" w:firstLine="567"/>
+        <w:rPr>
+          <w:lang w:val="ru-UA"/>
+        </w:rPr>
+      </w:pPr>
+      <w:r>
+        <w:rPr>
+          <w:lang w:val="ru-UA"/>
+        </w:rPr>
+        <w:t xml:space="preserve">Hotels.com: </w:t>
+      </w:r>
+      <w:r>
+        <w:rPr>
+          <w:lang w:val="uk-UA"/>
+        </w:rPr>
+        <w:t>щ</w:t>
+      </w:r>
+      <w:r>
+        <w:rPr>
+          <w:lang w:val="ru-UA"/>
+        </w:rPr>
+        <w:t xml:space="preserve">е одна популярна платформа для бронювання готелів та інших видів житла, яка пропонує широкий вибір </w:t>
+      </w:r>
+      <w:r>
+        <w:rPr>
+          <w:lang w:val="uk-UA"/>
+        </w:rPr>
+        <w:t xml:space="preserve">місць </w:t>
+      </w:r>
+      <w:r>
+        <w:rPr>
+          <w:lang w:val="ru-UA"/>
+        </w:rPr>
+        <w:t>по всьому світу.</w:t>
+      </w:r>
+    </w:p>
+    <w:p>
+      <w:pPr>
+        <w:pStyle w:val="aa"/>
+        <w:numPr>
+          <w:ilvl w:val="0"/>
+          <w:numId w:val="14"/>
+        </w:numPr>
+        <w:tabs>
+          <w:tab w:val="left" w:pos="851"/>
+        </w:tabs>
+        <w:spacing w:line="240" w:lineRule="auto"/>
+        <w:ind w:left="0" w:firstLine="567"/>
+        <w:rPr>
+          <w:lang w:val="ru-UA"/>
+        </w:rPr>
+      </w:pPr>
+      <w:r>
+        <w:rPr>
+          <w:lang w:val="ru-UA"/>
+        </w:rPr>
+        <w:t xml:space="preserve">Agoda: </w:t>
+      </w:r>
+      <w:r>
+        <w:rPr>
+          <w:lang w:val="uk-UA"/>
+        </w:rPr>
+        <w:t>с</w:t>
+      </w:r>
+      <w:r>
+        <w:rPr>
+          <w:lang w:val="ru-UA"/>
+        </w:rPr>
+        <w:t>пеціалізована платформа для бронювання готелів та інших видів житла, особливо популярна в регіонах Азії та Тихоокеанського регіону.</w:t>
+      </w:r>
+    </w:p>
+    <w:p>
+      <w:pPr>
+        <w:spacing w:line="240" w:lineRule="auto"/>
+        <w:rPr>
+          <w:lang w:val="uk-UA"/>
+        </w:rPr>
+      </w:pPr>
+      <w:r>
+        <w:rPr>
+          <w:lang w:val="ru-UA"/>
+        </w:rPr>
+        <w:t>Ці сервіси здебільшого забезпечують користувачам зручність, широкий вибір об'єктів проживання, а також можливість перегляду відгуків та оцінок інших користувачів.</w:t>
+      </w:r>
+    </w:p>
+    <w:p>
+      <w:pPr>
+        <w:spacing w:line="240" w:lineRule="auto"/>
+        <w:rPr>
+          <w:highlight w:val="yellow"/>
+          <w:lang w:val="uk-UA"/>
+        </w:rPr>
+      </w:pPr>
+    </w:p>
+    <w:p>
+      <w:pPr>
+        <w:spacing w:line="240" w:lineRule="auto"/>
+        <w:rPr>
+          <w:lang w:val="uk-UA"/>
+        </w:rPr>
+      </w:pPr>
+      <w:r>
+        <w:rPr>
+          <w:lang w:val="uk-UA"/>
+        </w:rPr>
+        <w:t xml:space="preserve">Для розробки програми буде використовуватись такий стек технологій </w:t>
+      </w:r>
+    </w:p>
+    <w:p>
+      <w:pPr>
+        <w:spacing w:line="240" w:lineRule="auto"/>
+        <w:rPr>
+          <w:b/>
+          <w:bCs/>
+          <w:lang w:val="ru-UA"/>
+        </w:rPr>
+      </w:pPr>
+      <w:r>
+        <w:rPr>
+          <w:b/>
+          <w:bCs/>
+        </w:rPr>
+        <w:t>Fr</w:t>
+      </w:r>
+      <w:r>
+        <w:rPr>
+          <w:b/>
+          <w:bCs/>
+          <w:lang w:val="ru-UA"/>
+        </w:rPr>
+        <w:t>ontend (Користувацький інтерфейс):</w:t>
+      </w:r>
+    </w:p>
+    <w:p>
+      <w:pPr>
+        <w:pStyle w:val="aa"/>
+        <w:numPr>
+          <w:ilvl w:val="0"/>
+          <w:numId w:val="14"/>
+        </w:numPr>
+        <w:tabs>
+          <w:tab w:val="left" w:pos="851"/>
+        </w:tabs>
+        <w:spacing w:line="240" w:lineRule="auto"/>
+        <w:ind w:left="0" w:firstLine="567"/>
+        <w:rPr>
+          <w:lang w:val="ru-UA"/>
+        </w:rPr>
+      </w:pPr>
+      <w:r>
+        <w:rPr>
+          <w:lang w:val="ru-UA"/>
+        </w:rPr>
+        <w:t xml:space="preserve">WinForms: </w:t>
+      </w:r>
+      <w:r>
+        <w:rPr>
+          <w:lang w:val="ru-UA"/>
+        </w:rPr>
+        <w:t>ф</w:t>
+      </w:r>
+      <w:r>
+        <w:rPr>
+          <w:lang w:val="ru-UA"/>
+        </w:rPr>
+        <w:t>реймворк для створення Windows-додатків з графічним інтерфейсом користувача.</w:t>
+      </w:r>
+    </w:p>
+    <w:p>
+      <w:pPr>
+        <w:pStyle w:val="aa"/>
+        <w:numPr>
+          <w:ilvl w:val="0"/>
+          <w:numId w:val="14"/>
+        </w:numPr>
+        <w:tabs>
+          <w:tab w:val="left" w:pos="851"/>
+        </w:tabs>
+        <w:spacing w:line="240" w:lineRule="auto"/>
+        <w:ind w:left="0" w:firstLine="567"/>
+        <w:rPr>
+          <w:lang w:val="ru-UA"/>
+        </w:rPr>
+      </w:pPr>
+      <w:r>
+        <w:rPr>
+          <w:lang w:val="ru-UA"/>
+        </w:rPr>
+        <w:lastRenderedPageBreak/>
+        <w:t>.NET</w:t>
+      </w:r>
+      <w:r>
+        <w:rPr>
+          <w:lang w:val="ru-UA"/>
+        </w:rPr>
+        <w:t xml:space="preserve"> </w:t>
+      </w:r>
+      <w:r>
+        <w:rPr>
+          <w:lang w:val="ru-UA"/>
+        </w:rPr>
+        <w:t xml:space="preserve">8.0: </w:t>
+      </w:r>
+      <w:r>
+        <w:rPr>
+          <w:lang w:val="ru-UA"/>
+        </w:rPr>
+        <w:t>п</w:t>
+      </w:r>
+      <w:r>
+        <w:rPr>
+          <w:lang w:val="ru-UA"/>
+        </w:rPr>
+        <w:t>латформа для розробки програмного забезпечення для Windows.</w:t>
+      </w:r>
+    </w:p>
+    <w:p>
+      <w:pPr>
+        <w:spacing w:line="240" w:lineRule="auto"/>
+        <w:rPr>
+          <w:b/>
+          <w:bCs/>
+          <w:lang w:val="ru-UA"/>
+        </w:rPr>
+      </w:pPr>
+      <w:r>
+        <w:rPr>
+          <w:b/>
+          <w:bCs/>
+          <w:lang w:val="ru-UA"/>
+        </w:rPr>
+        <w:t>Мова програмування:</w:t>
+      </w:r>
+    </w:p>
+    <w:p>
+      <w:pPr>
+        <w:spacing w:line="240" w:lineRule="auto"/>
+        <w:rPr>
+          <w:lang w:val="ru-UA"/>
+        </w:rPr>
+      </w:pPr>
+      <w:r>
+        <w:rPr>
+          <w:lang w:val="ru-UA"/>
+        </w:rPr>
+        <w:t xml:space="preserve">C#: </w:t>
+      </w:r>
+      <w:r>
+        <w:rPr>
+          <w:lang w:val="uk-UA"/>
+        </w:rPr>
+        <w:t>о</w:t>
+      </w:r>
+      <w:r>
+        <w:rPr>
+          <w:lang w:val="ru-UA"/>
+        </w:rPr>
+        <w:t>сновна мова програмування для розробки програмних додатків на платформі .NET.</w:t>
+      </w:r>
+    </w:p>
+    <w:p>
+      <w:pPr>
+        <w:spacing w:line="240" w:lineRule="auto"/>
+        <w:rPr>
+          <w:b/>
+          <w:bCs/>
+          <w:lang w:val="ru-UA"/>
+        </w:rPr>
+      </w:pPr>
+      <w:r>
+        <w:rPr>
+          <w:b/>
+          <w:bCs/>
+          <w:lang w:val="ru-UA"/>
+        </w:rPr>
+        <w:t>Інструменти для розробки:</w:t>
+      </w:r>
+    </w:p>
+    <w:p>
+      <w:pPr>
+        <w:spacing w:line="240" w:lineRule="auto"/>
+        <w:rPr>
+          <w:lang w:val="ru-UA"/>
+        </w:rPr>
+      </w:pPr>
+      <w:r>
+        <w:rPr>
+          <w:lang w:val="ru-UA"/>
+        </w:rPr>
+        <w:t xml:space="preserve">Visual Studio: </w:t>
+      </w:r>
+      <w:r>
+        <w:rPr>
+          <w:lang w:val="uk-UA"/>
+        </w:rPr>
+        <w:t>і</w:t>
+      </w:r>
+      <w:r>
+        <w:rPr>
+          <w:lang w:val="ru-UA"/>
+        </w:rPr>
+        <w:t>нтегроване середовище розробки (IDE) для програмування на мові C# та роботи з .NET.</w:t>
+      </w:r>
+    </w:p>
+    <w:p>
+      <w:pPr>
+        <w:spacing w:line="240" w:lineRule="auto"/>
+        <w:rPr>
+          <w:b/>
+          <w:bCs/>
+          <w:lang w:val="ru-UA"/>
+        </w:rPr>
+      </w:pPr>
+      <w:r>
+        <w:rPr>
+          <w:b/>
+          <w:bCs/>
+          <w:lang w:val="ru-UA"/>
+        </w:rPr>
+        <w:t>Бібліотеки та інші інструменти:</w:t>
+      </w:r>
+    </w:p>
+    <w:p>
+      <w:pPr>
+        <w:pStyle w:val="aa"/>
+        <w:numPr>
+          <w:ilvl w:val="0"/>
+          <w:numId w:val="14"/>
+        </w:numPr>
+        <w:tabs>
+          <w:tab w:val="left" w:pos="851"/>
+        </w:tabs>
+        <w:spacing w:line="240" w:lineRule="auto"/>
+        <w:ind w:left="0" w:firstLine="567"/>
+        <w:rPr>
+          <w:lang w:val="ru-UA"/>
+        </w:rPr>
+      </w:pPr>
+      <w:r>
+        <w:rPr>
+          <w:lang w:val="ru-UA"/>
+        </w:rPr>
+        <w:t>.NET Class Library: Використовується для створення та використання класів та компонентів у програмі.</w:t>
+      </w:r>
+    </w:p>
+    <w:p>
+      <w:pPr>
+        <w:pStyle w:val="aa"/>
+        <w:numPr>
+          <w:ilvl w:val="0"/>
+          <w:numId w:val="14"/>
+        </w:numPr>
+        <w:tabs>
+          <w:tab w:val="left" w:pos="851"/>
+        </w:tabs>
+        <w:spacing w:line="240" w:lineRule="auto"/>
+        <w:ind w:left="0" w:firstLine="567"/>
+        <w:rPr>
           <w:u w:val="single"/>
           <w:lang w:val="uk-UA"/>
         </w:rPr>
-        <w:t>Чому тема є актуальною?</w:t>
-      </w:r>
-    </w:p>
-    <w:p>
-      <w:pPr>
-        <w:spacing w:line="240" w:lineRule="auto"/>
-        <w:rPr>
-          <w:highlight w:val="yellow"/>
-          <w:u w:val="single"/>
-          <w:lang w:val="uk-UA"/>
-        </w:rPr>
-      </w:pPr>
-      <w:r>
-        <w:rPr>
-          <w:highlight w:val="yellow"/>
-          <w:u w:val="single"/>
-          <w:lang w:val="uk-UA"/>
-        </w:rPr>
-        <w:t>Хто є потенційним користувачем?</w:t>
-      </w:r>
-    </w:p>
-    <w:p>
-      <w:pPr>
-        <w:spacing w:line="240" w:lineRule="auto"/>
-        <w:rPr>
-          <w:highlight w:val="yellow"/>
-          <w:u w:val="single"/>
-          <w:lang w:val="uk-UA"/>
-        </w:rPr>
-      </w:pPr>
-      <w:r>
-        <w:rPr>
-          <w:highlight w:val="yellow"/>
-          <w:u w:val="single"/>
-          <w:lang w:val="uk-UA"/>
-        </w:rPr>
-        <w:t>Навести лідерів серед програмних аналогів.</w:t>
-      </w:r>
-    </w:p>
-    <w:p>
-      <w:pPr>
-        <w:spacing w:line="240" w:lineRule="auto"/>
-        <w:rPr>
-          <w:highlight w:val="yellow"/>
-          <w:u w:val="single"/>
-          <w:lang w:val="uk-UA"/>
-        </w:rPr>
-      </w:pPr>
-      <w:r>
-        <w:rPr>
-          <w:highlight w:val="yellow"/>
-          <w:u w:val="single"/>
-          <w:lang w:val="uk-UA"/>
-        </w:rPr>
-        <w:t>Зазначити стек-технологій, який буде використаний.</w:t>
-      </w:r>
-    </w:p>
-    <w:p>
-      <w:pPr>
-        <w:spacing w:line="240" w:lineRule="auto"/>
-        <w:rPr>
-          <w:highlight w:val="yellow"/>
-          <w:u w:val="single"/>
-          <w:lang w:val="uk-UA"/>
-        </w:rPr>
-      </w:pPr>
-    </w:p>
-    <w:p>
-      <w:pPr>
-        <w:spacing w:line="240" w:lineRule="auto"/>
-        <w:rPr>
-          <w:highlight w:val="yellow"/>
-          <w:u w:val="single"/>
-          <w:lang w:val="uk-UA"/>
-        </w:rPr>
-      </w:pPr>
-    </w:p>
-    <w:p>
-      <w:pPr>
-        <w:spacing w:line="240" w:lineRule="auto"/>
-        <w:rPr>
-          <w:highlight w:val="yellow"/>
-          <w:lang w:val="uk-UA"/>
-        </w:rPr>
-      </w:pPr>
-    </w:p>
-    <w:p>
-      <w:pPr>
-        <w:spacing w:line="240" w:lineRule="auto"/>
-        <w:rPr>
-          <w:highlight w:val="yellow"/>
-          <w:lang w:val="uk-UA"/>
-        </w:rPr>
-      </w:pPr>
-      <w:r>
-        <w:rPr>
-          <w:highlight w:val="yellow"/>
-          <w:lang w:val="uk-UA"/>
-        </w:rPr>
-        <w:t xml:space="preserve">Не забуваємо наводити </w:t>
-      </w:r>
-      <w:r>
-        <w:rPr>
-          <w:highlight w:val="yellow"/>
-          <w:lang w:val="uk-UA"/>
-        </w:rPr>
-        <w:t>правильно</w:t>
-      </w:r>
-      <w:r>
-        <w:rPr>
-          <w:highlight w:val="yellow"/>
-          <w:lang w:val="uk-UA"/>
-        </w:rPr>
-        <w:t xml:space="preserve"> оформлені посилання.</w:t>
-      </w:r>
-      <w:r>
-        <w:rPr>
-          <w:highlight w:val="yellow"/>
-          <w:lang w:val="uk-UA"/>
-        </w:rPr>
-        <w:t xml:space="preserve"> Для ручного оформлення посилань звернутися до [1], для автоматичного – до [2] із «Перелік джерел і посилань».</w:t>
-      </w:r>
-      <w:r>
-        <w:rPr>
-          <w:highlight w:val="yellow"/>
-          <w:lang w:val="uk-UA"/>
-        </w:rPr>
-        <w:t xml:space="preserve"> </w:t>
-      </w:r>
-      <w:r>
-        <w:rPr>
-          <w:highlight w:val="yellow"/>
-          <w:lang w:val="uk-UA"/>
-        </w:rPr>
-        <w:t xml:space="preserve"> </w:t>
-      </w:r>
-      <w:r>
-        <w:rPr>
-          <w:highlight w:val="yellow"/>
-          <w:lang w:val="uk-UA"/>
-        </w:rPr>
-        <w:t xml:space="preserve"> </w:t>
-      </w:r>
-    </w:p>
-    <w:p>
-      <w:pPr>
-        <w:spacing w:line="240" w:lineRule="auto"/>
-        <w:rPr>
-          <w:highlight w:val="yellow"/>
-          <w:lang w:val="uk-UA"/>
-        </w:rPr>
-      </w:pPr>
-    </w:p>
-    <w:p>
-      <w:pPr>
-        <w:spacing w:line="240" w:lineRule="auto"/>
-        <w:rPr>
-          <w:highlight w:val="yellow"/>
-          <w:lang w:val="uk-UA"/>
-        </w:rPr>
-      </w:pPr>
-      <w:r>
-        <w:rPr>
-          <w:highlight w:val="yellow"/>
-          <w:lang w:val="uk-UA"/>
-        </w:rPr>
-        <w:t xml:space="preserve">Вступ має займати не більше 1 </w:t>
-      </w:r>
-      <w:proofErr w:type="spellStart"/>
-      <w:r>
-        <w:rPr>
-          <w:highlight w:val="yellow"/>
-          <w:lang w:val="uk-UA"/>
-        </w:rPr>
-        <w:t>стор</w:t>
-      </w:r>
-      <w:proofErr w:type="spellEnd"/>
-      <w:r>
-        <w:rPr>
-          <w:highlight w:val="yellow"/>
+      </w:pPr>
+      <w:r>
+        <w:rPr>
+          <w:lang w:val="ru-UA"/>
+        </w:rPr>
+        <w:t>Інші бібліотеки .NET: Залежно від потреб проекту</w:t>
+      </w:r>
+      <w:r>
+        <w:rPr>
           <w:lang w:val="uk-UA"/>
         </w:rPr>
         <w:t>.</w:t>
@@ -6971,12 +7536,21 @@
     </w:p>
     <w:p>
       <w:pPr>
+        <w:spacing w:line="240" w:lineRule="auto"/>
+        <w:rPr>
+          <w:highlight w:val="yellow"/>
+          <w:lang w:val="uk-UA"/>
+        </w:rPr>
+      </w:pPr>
+    </w:p>
+    <w:p>
+      <w:pPr>
         <w:pStyle w:val="1"/>
         <w:rPr>
           <w:lang w:val="uk-UA"/>
         </w:rPr>
       </w:pPr>
-      <w:bookmarkStart w:id="2" w:name="_Toc157882175"/>
+      <w:bookmarkStart w:id="3" w:name="_Toc157882175"/>
       <w:r>
         <w:rPr>
           <w:caps w:val="0"/>
@@ -6985,7 +7559,7 @@
         <w:lastRenderedPageBreak/>
         <w:t>ФУНКЦІОНАЛЬНІ ВИМОГИ ДО ПРОГРАМНОГО ЗАБЕЗПЕЧЕННЯ</w:t>
       </w:r>
-      <w:bookmarkEnd w:id="2"/>
+      <w:bookmarkEnd w:id="3"/>
     </w:p>
     <w:p>
       <w:pPr>
@@ -7002,64 +7576,416 @@
           <w:lang w:val="uk-UA"/>
         </w:rPr>
       </w:pPr>
-      <w:bookmarkStart w:id="3" w:name="_Toc157882176"/>
+      <w:bookmarkStart w:id="4" w:name="_Toc157882176"/>
       <w:r>
         <w:rPr>
           <w:lang w:val="uk-UA"/>
         </w:rPr>
         <w:t>Аналіз функціональності програмних аналогів</w:t>
       </w:r>
-      <w:bookmarkEnd w:id="3"/>
-    </w:p>
-    <w:p>
-      <w:pPr>
-        <w:rPr>
-          <w:lang w:val="uk-UA"/>
-        </w:rPr>
-      </w:pPr>
-    </w:p>
-    <w:p>
-      <w:pPr>
-        <w:rPr>
-          <w:highlight w:val="yellow"/>
-          <w:lang w:val="uk-UA"/>
-        </w:rPr>
-      </w:pPr>
-      <w:r>
-        <w:rPr>
-          <w:highlight w:val="yellow"/>
-          <w:lang w:val="uk-UA"/>
-        </w:rPr>
-        <w:t>П</w:t>
-      </w:r>
-      <w:r>
-        <w:rPr>
-          <w:highlight w:val="yellow"/>
-          <w:lang w:val="uk-UA"/>
-        </w:rPr>
-        <w:t xml:space="preserve">роаналізувати функціонал 2-3 </w:t>
-      </w:r>
-      <w:r>
-        <w:rPr>
-          <w:highlight w:val="yellow"/>
-          <w:lang w:val="uk-UA"/>
-        </w:rPr>
-        <w:t xml:space="preserve">аналогічних </w:t>
-      </w:r>
-      <w:r>
-        <w:rPr>
-          <w:highlight w:val="yellow"/>
-          <w:lang w:val="uk-UA"/>
-        </w:rPr>
-        <w:t>програмних систем</w:t>
-      </w:r>
-      <w:r>
-        <w:rPr>
-          <w:highlight w:val="yellow"/>
-          <w:lang w:val="uk-UA"/>
-        </w:rPr>
-        <w:t>:</w:t>
-      </w:r>
+      <w:bookmarkEnd w:id="4"/>
+    </w:p>
+    <w:p>
+      <w:pPr>
+        <w:rPr>
+          <w:lang w:val="uk-UA"/>
+        </w:rPr>
+      </w:pPr>
+    </w:p>
+    <w:p>
+      <w:pPr>
+        <w:rPr>
+          <w:lang w:val="uk-UA"/>
+        </w:rPr>
+      </w:pPr>
+      <w:r>
+        <w:rPr>
+          <w:lang w:val="uk-UA"/>
+        </w:rPr>
+        <w:t>Проаналізу</w:t>
+      </w:r>
+      <w:r>
+        <w:rPr>
+          <w:lang w:val="uk-UA"/>
+        </w:rPr>
+        <w:t>ємо</w:t>
+      </w:r>
+      <w:r>
+        <w:rPr>
+          <w:lang w:val="uk-UA"/>
+        </w:rPr>
+        <w:t xml:space="preserve"> функціонал 2 аналогічних програмних систем:</w:t>
+      </w:r>
+    </w:p>
+    <w:p>
+      <w:pPr>
+        <w:rPr>
+          <w:lang w:val="uk-UA"/>
+        </w:rPr>
+      </w:pPr>
+      <w:r>
+        <w:rPr>
+          <w:lang w:val="uk-UA"/>
+        </w:rPr>
+        <w:t xml:space="preserve">Адреса: </w:t>
+      </w:r>
+      <w:r>
+        <w:rPr>
+          <w:lang w:val="uk-UA"/>
+        </w:rPr>
+        <w:t>www.airbnb.com.ua</w:t>
+      </w:r>
+    </w:p>
+    <w:p>
+      <w:pPr>
+        <w:pStyle w:val="Picture"/>
+      </w:pPr>
+      <w:r>
+        <w:rPr>
+          <w:noProof/>
+        </w:rPr>
+        <w:drawing>
+          <wp:inline distT="0" distB="0" distL="0" distR="0" wp14:anchorId="0BC94FE5" wp14:editId="22EC3F7E">
+            <wp:extent cx="4263656" cy="3074097"/>
+            <wp:effectExtent l="0" t="0" r="3810" b="0"/>
+            <wp:docPr id="1697963327" name="Рисунок 2"/>
+            <wp:cNvGraphicFramePr>
+              <a:graphicFrameLocks xmlns:a="http://schemas.openxmlformats.org/drawingml/2006/main" noChangeAspect="1"/>
+            </wp:cNvGraphicFramePr>
+            <a:graphic xmlns:a="http://schemas.openxmlformats.org/drawingml/2006/main">
+              <a:graphicData uri="http://schemas.openxmlformats.org/drawingml/2006/picture">
+                <pic:pic xmlns:pic="http://schemas.openxmlformats.org/drawingml/2006/picture">
+                  <pic:nvPicPr>
+                    <pic:cNvPr id="1697963327" name="Рисунок 1697963327"/>
+                    <pic:cNvPicPr/>
+                  </pic:nvPicPr>
+                  <pic:blipFill>
+                    <a:blip r:embed="rId8" cstate="print">
+                      <a:extLst>
+                        <a:ext uri="{28A0092B-C50C-407E-A947-70E740481C1C}">
+                          <a14:useLocalDpi xmlns:a14="http://schemas.microsoft.com/office/drawing/2010/main" val="0"/>
+                        </a:ext>
+                      </a:extLst>
+                    </a:blip>
+                    <a:stretch>
+                      <a:fillRect/>
+                    </a:stretch>
+                  </pic:blipFill>
+                  <pic:spPr>
+                    <a:xfrm>
+                      <a:off x="0" y="0"/>
+                      <a:ext cx="4285758" cy="3090033"/>
+                    </a:xfrm>
+                    <a:prstGeom prst="rect">
+                      <a:avLst/>
+                    </a:prstGeom>
+                  </pic:spPr>
+                </pic:pic>
+              </a:graphicData>
+            </a:graphic>
+          </wp:inline>
+        </w:drawing>
+      </w:r>
+    </w:p>
+    <w:p>
+      <w:pPr>
+        <w:pStyle w:val="Picture"/>
+      </w:pPr>
+      <w:bookmarkStart w:id="5" w:name="_Hlk159414722"/>
+      <w:proofErr w:type="spellStart"/>
+      <w:r>
+        <w:t>Рисунок</w:t>
+      </w:r>
+      <w:proofErr w:type="spellEnd"/>
+      <w:r>
+        <w:t xml:space="preserve"> </w:t>
+      </w:r>
+      <w:r>
+        <w:fldChar w:fldCharType="begin"/>
+      </w:r>
+      <w:r>
+        <w:instrText xml:space="preserve"> SEQ Рисунок \* ARABIC </w:instrText>
+      </w:r>
+      <w:r>
+        <w:fldChar w:fldCharType="separate"/>
+      </w:r>
+      <w:r>
+        <w:rPr>
+          <w:noProof/>
+        </w:rPr>
+        <w:t>1</w:t>
+      </w:r>
+      <w:r>
+        <w:fldChar w:fldCharType="end"/>
+      </w:r>
+      <w:r>
+        <w:t xml:space="preserve"> – вибір дати бронювання</w:t>
+      </w:r>
+    </w:p>
+    <w:bookmarkEnd w:id="5"/>
+    <w:p>
+      <w:pPr>
+        <w:pStyle w:val="Picture"/>
+      </w:pPr>
+      <w:r>
+        <w:rPr>
+          <w:noProof/>
+        </w:rPr>
+        <w:drawing>
+          <wp:inline distT="0" distB="0" distL="0" distR="0" wp14:anchorId="4328D2BF" wp14:editId="5C4374FF">
+            <wp:extent cx="4188145" cy="4019107"/>
+            <wp:effectExtent l="0" t="0" r="3175" b="0"/>
+            <wp:docPr id="1073166847" name="Рисунок 3"/>
+            <wp:cNvGraphicFramePr>
+              <a:graphicFrameLocks xmlns:a="http://schemas.openxmlformats.org/drawingml/2006/main" noChangeAspect="1"/>
+            </wp:cNvGraphicFramePr>
+            <a:graphic xmlns:a="http://schemas.openxmlformats.org/drawingml/2006/main">
+              <a:graphicData uri="http://schemas.openxmlformats.org/drawingml/2006/picture">
+                <pic:pic xmlns:pic="http://schemas.openxmlformats.org/drawingml/2006/picture">
+                  <pic:nvPicPr>
+                    <pic:cNvPr id="1073166847" name="Рисунок 1073166847"/>
+                    <pic:cNvPicPr/>
+                  </pic:nvPicPr>
+                  <pic:blipFill>
+                    <a:blip r:embed="rId9" cstate="print">
+                      <a:extLst>
+                        <a:ext uri="{28A0092B-C50C-407E-A947-70E740481C1C}">
+                          <a14:useLocalDpi xmlns:a14="http://schemas.microsoft.com/office/drawing/2010/main" val="0"/>
+                        </a:ext>
+                      </a:extLst>
+                    </a:blip>
+                    <a:stretch>
+                      <a:fillRect/>
+                    </a:stretch>
+                  </pic:blipFill>
+                  <pic:spPr>
+                    <a:xfrm>
+                      <a:off x="0" y="0"/>
+                      <a:ext cx="4210970" cy="4041011"/>
+                    </a:xfrm>
+                    <a:prstGeom prst="rect">
+                      <a:avLst/>
+                    </a:prstGeom>
+                  </pic:spPr>
+                </pic:pic>
+              </a:graphicData>
+            </a:graphic>
+          </wp:inline>
+        </w:drawing>
+      </w:r>
+    </w:p>
+    <w:p>
+      <w:pPr>
+        <w:pStyle w:val="ab"/>
+      </w:pPr>
+      <w:r>
+        <w:rPr>
+          <w:lang w:val="ru-RU"/>
+        </w:rPr>
+        <w:t xml:space="preserve">Рисунок </w:t>
+      </w:r>
+      <w:r>
+        <w:fldChar w:fldCharType="begin"/>
+      </w:r>
+      <w:r>
+        <w:rPr>
+          <w:lang w:val="ru-RU"/>
+        </w:rPr>
+        <w:instrText xml:space="preserve"> </w:instrText>
+      </w:r>
+      <w:r>
+        <w:instrText>SEQ</w:instrText>
+      </w:r>
+      <w:r>
+        <w:rPr>
+          <w:lang w:val="ru-RU"/>
+        </w:rPr>
+        <w:instrText xml:space="preserve"> Рисунок \* </w:instrText>
+      </w:r>
+      <w:r>
+        <w:instrText>ARABIC</w:instrText>
+      </w:r>
+      <w:r>
+        <w:rPr>
+          <w:lang w:val="ru-RU"/>
+        </w:rPr>
+        <w:instrText xml:space="preserve"> </w:instrText>
+      </w:r>
+      <w:r>
+        <w:fldChar w:fldCharType="separate"/>
+      </w:r>
+      <w:r>
+        <w:rPr>
+          <w:noProof/>
+          <w:lang w:val="ru-RU"/>
+        </w:rPr>
+        <w:t>2</w:t>
+      </w:r>
+      <w:r>
+        <w:fldChar w:fldCharType="end"/>
+      </w:r>
+      <w:r>
+        <w:rPr>
+          <w:lang w:val="uk-UA"/>
+        </w:rPr>
+        <w:t xml:space="preserve"> – </w:t>
+      </w:r>
+      <w:r>
+        <w:rPr>
+          <w:lang w:val="uk-UA"/>
+        </w:rPr>
+        <w:t xml:space="preserve">перегляд картки </w:t>
+      </w:r>
+      <w:r>
+        <w:rPr>
+          <w:lang w:val="uk-UA"/>
+        </w:rPr>
+        <w:t>житла</w:t>
+      </w:r>
+      <w:r>
+        <w:rPr>
+          <w:lang w:val="uk-UA"/>
+        </w:rPr>
+        <w:t xml:space="preserve"> та деталі оренди</w:t>
+      </w:r>
+    </w:p>
+    <w:p>
+      <w:pPr>
+        <w:ind w:firstLine="0"/>
+        <w:jc w:val="center"/>
+        <w:rPr>
+          <w:lang w:val="uk-UA"/>
+        </w:rPr>
+      </w:pPr>
+      <w:r>
+        <w:rPr>
+          <w:noProof/>
+          <w:lang w:val="uk-UA"/>
+        </w:rPr>
+        <w:lastRenderedPageBreak/>
+        <w:drawing>
+          <wp:inline distT="0" distB="0" distL="0" distR="0" wp14:anchorId="6EE67AF7" wp14:editId="0A0041E6">
+            <wp:extent cx="6120130" cy="5244465"/>
+            <wp:effectExtent l="0" t="0" r="1270" b="635"/>
+            <wp:docPr id="1564763108" name="Рисунок 4"/>
+            <wp:cNvGraphicFramePr>
+              <a:graphicFrameLocks xmlns:a="http://schemas.openxmlformats.org/drawingml/2006/main" noChangeAspect="1"/>
+            </wp:cNvGraphicFramePr>
+            <a:graphic xmlns:a="http://schemas.openxmlformats.org/drawingml/2006/main">
+              <a:graphicData uri="http://schemas.openxmlformats.org/drawingml/2006/picture">
+                <pic:pic xmlns:pic="http://schemas.openxmlformats.org/drawingml/2006/picture">
+                  <pic:nvPicPr>
+                    <pic:cNvPr id="1564763108" name="Рисунок 1564763108"/>
+                    <pic:cNvPicPr/>
+                  </pic:nvPicPr>
+                  <pic:blipFill>
+                    <a:blip r:embed="rId10" cstate="print">
+                      <a:extLst>
+                        <a:ext uri="{28A0092B-C50C-407E-A947-70E740481C1C}">
+                          <a14:useLocalDpi xmlns:a14="http://schemas.microsoft.com/office/drawing/2010/main" val="0"/>
+                        </a:ext>
+                      </a:extLst>
+                    </a:blip>
+                    <a:stretch>
+                      <a:fillRect/>
+                    </a:stretch>
+                  </pic:blipFill>
+                  <pic:spPr>
+                    <a:xfrm>
+                      <a:off x="0" y="0"/>
+                      <a:ext cx="6120130" cy="5244465"/>
+                    </a:xfrm>
+                    <a:prstGeom prst="rect">
+                      <a:avLst/>
+                    </a:prstGeom>
+                  </pic:spPr>
+                </pic:pic>
+              </a:graphicData>
+            </a:graphic>
+          </wp:inline>
+        </w:drawing>
+      </w:r>
+    </w:p>
+    <w:p>
+      <w:pPr>
+        <w:pStyle w:val="ab"/>
+        <w:rPr>
+          <w:lang w:val="uk-UA"/>
+        </w:rPr>
+      </w:pPr>
+      <w:r>
+        <w:rPr>
+          <w:lang w:val="ru-RU"/>
+        </w:rPr>
+        <w:t xml:space="preserve">Рисунок </w:t>
+      </w:r>
+      <w:r>
+        <w:fldChar w:fldCharType="begin"/>
+      </w:r>
+      <w:r>
+        <w:rPr>
+          <w:lang w:val="ru-RU"/>
+        </w:rPr>
+        <w:instrText xml:space="preserve"> </w:instrText>
+      </w:r>
+      <w:r>
+        <w:instrText>SEQ</w:instrText>
+      </w:r>
+      <w:r>
+        <w:rPr>
+          <w:lang w:val="ru-RU"/>
+        </w:rPr>
+        <w:instrText xml:space="preserve"> Рисунок \* </w:instrText>
+      </w:r>
+      <w:r>
+        <w:instrText>ARABIC</w:instrText>
+      </w:r>
+      <w:r>
+        <w:rPr>
+          <w:lang w:val="ru-RU"/>
+        </w:rPr>
+        <w:instrText xml:space="preserve"> </w:instrText>
+      </w:r>
+      <w:r>
+        <w:fldChar w:fldCharType="separate"/>
+      </w:r>
+      <w:r>
+        <w:rPr>
+          <w:noProof/>
+          <w:lang w:val="ru-RU"/>
+        </w:rPr>
+        <w:t>3</w:t>
+      </w:r>
+      <w:r>
+        <w:fldChar w:fldCharType="end"/>
+      </w:r>
+      <w:r>
+        <w:rPr>
+          <w:lang w:val="uk-UA"/>
+        </w:rPr>
+        <w:t xml:space="preserve"> – </w:t>
+      </w:r>
+      <w:r>
+        <w:rPr>
+          <w:lang w:val="uk-UA"/>
+        </w:rPr>
+        <w:t xml:space="preserve">перегляд відгуків про </w:t>
+      </w:r>
+      <w:r>
+        <w:rPr>
+          <w:lang w:val="uk-UA"/>
+        </w:rPr>
+        <w:t>житло та точне місце розташування</w:t>
+      </w:r>
+    </w:p>
+    <w:p>
+      <w:pPr>
+        <w:ind w:firstLine="0"/>
+        <w:jc w:val="center"/>
+        <w:rPr>
+          <w:lang w:val="uk-UA"/>
+        </w:rPr>
+      </w:pPr>
     </w:p>
     <w:p>
       <w:pPr>
@@ -7171,7 +8097,7 @@
           <w:lang w:val="uk-UA"/>
         </w:rPr>
       </w:pPr>
-      <w:bookmarkStart w:id="4" w:name="_Toc157882177"/>
+      <w:bookmarkStart w:id="6" w:name="_Toc157882177"/>
       <w:r>
         <w:rPr>
           <w:lang w:val="uk-UA"/>
@@ -7208,7 +8134,7 @@
         </w:rPr>
         <w:t xml:space="preserve"> заданої предметної області</w:t>
       </w:r>
-      <w:bookmarkEnd w:id="4"/>
+      <w:bookmarkEnd w:id="6"/>
     </w:p>
     <w:p>
       <w:pPr>
@@ -7365,7 +8291,7 @@
         </w:rPr>
         <w:t xml:space="preserve">прочитати за посиланням </w:t>
       </w:r>
-      <w:hyperlink r:id="rId8" w:history="1">
+      <w:hyperlink r:id="rId11" w:history="1">
         <w:r>
           <w:rPr>
             <w:rStyle w:val="a4"/>
@@ -7431,7 +8357,7 @@
         </w:rPr>
         <w:t xml:space="preserve"> є купа онлайн-інструментів, наприклад, відомий вам </w:t>
       </w:r>
-      <w:hyperlink r:id="rId9" w:history="1">
+      <w:hyperlink r:id="rId12" w:history="1">
         <w:r>
           <w:rPr>
             <w:rStyle w:val="a4"/>
@@ -7477,7 +8403,7 @@
         </w:rPr>
         <w:t xml:space="preserve"> </w:t>
       </w:r>
-      <w:hyperlink r:id="rId10" w:history="1">
+      <w:hyperlink r:id="rId13" w:history="1">
         <w:r>
           <w:rPr>
             <w:rStyle w:val="a4"/>
@@ -7529,6 +8455,7 @@
           <w:noProof/>
           <w:highlight w:val="yellow"/>
         </w:rPr>
+        <w:lastRenderedPageBreak/>
         <w:drawing>
           <wp:inline distT="0" distB="0" distL="0" distR="0" wp14:anchorId="75F757F6" wp14:editId="3A75428C">
             <wp:extent cx="6120000" cy="3533280"/>
@@ -7547,7 +8474,7 @@
                     </pic:cNvPicPr>
                   </pic:nvPicPr>
                   <pic:blipFill>
-                    <a:blip r:embed="rId11">
+                    <a:blip r:embed="rId14">
                       <a:extLst>
                         <a:ext uri="{28A0092B-C50C-407E-A947-70E740481C1C}">
                           <a14:useLocalDpi xmlns:a14="http://schemas.microsoft.com/office/drawing/2010/main" val="0"/>
@@ -7650,7 +8577,7 @@
           <w:noProof/>
           <w:lang w:val="uk-UA"/>
         </w:rPr>
-        <w:t>1</w:t>
+        <w:t>2</w:t>
       </w:r>
       <w:r>
         <w:rPr>
@@ -7713,15 +8640,14 @@
           <w:lang w:val="uk-UA"/>
         </w:rPr>
       </w:pPr>
-      <w:bookmarkStart w:id="5" w:name="_Toc157882178"/>
-      <w:r>
-        <w:rPr>
-          <w:lang w:val="uk-UA"/>
-        </w:rPr>
-        <w:lastRenderedPageBreak/>
+      <w:bookmarkStart w:id="7" w:name="_Toc157882178"/>
+      <w:r>
+        <w:rPr>
+          <w:lang w:val="uk-UA"/>
+        </w:rPr>
         <w:t>Виділення ролей користувачів і формулювання функціональних вимог</w:t>
       </w:r>
-      <w:bookmarkEnd w:id="5"/>
+      <w:bookmarkEnd w:id="7"/>
     </w:p>
     <w:p>
       <w:pPr>
@@ -8376,6 +9302,7 @@
                 <w:szCs w:val="24"/>
                 <w:lang w:val="uk-UA"/>
               </w:rPr>
+              <w:lastRenderedPageBreak/>
               <w:t>Іденти-фікатор</w:t>
             </w:r>
             <w:proofErr w:type="spellEnd"/>
@@ -9121,7 +10048,6 @@
                 <w:highlight w:val="yellow"/>
                 <w:lang w:val="uk-UA"/>
               </w:rPr>
-              <w:lastRenderedPageBreak/>
               <w:t>Г.2.</w:t>
             </w:r>
           </w:p>
@@ -9413,14 +10339,14 @@
           <w:lang w:val="uk-UA"/>
         </w:rPr>
       </w:pPr>
-      <w:bookmarkStart w:id="6" w:name="_Toc157882179"/>
+      <w:bookmarkStart w:id="8" w:name="_Toc157882179"/>
       <w:r>
         <w:rPr>
           <w:lang w:val="uk-UA"/>
         </w:rPr>
         <w:t>Проєктування інтерфейсу користувача</w:t>
       </w:r>
-      <w:bookmarkEnd w:id="6"/>
+      <w:bookmarkEnd w:id="8"/>
     </w:p>
     <w:p>
       <w:pPr>
@@ -9850,6 +10776,7 @@
           <w:noProof/>
           <w:highlight w:val="yellow"/>
         </w:rPr>
+        <w:lastRenderedPageBreak/>
         <w:drawing>
           <wp:inline distT="0" distB="0" distL="0" distR="0" wp14:anchorId="0D0D0E50" wp14:editId="62902F72">
             <wp:extent cx="4676775" cy="2996922"/>
@@ -9868,7 +10795,7 @@
                     </pic:cNvPicPr>
                   </pic:nvPicPr>
                   <pic:blipFill>
-                    <a:blip r:embed="rId12">
+                    <a:blip r:embed="rId15">
                       <a:extLst>
                         <a:ext uri="{28A0092B-C50C-407E-A947-70E740481C1C}">
                           <a14:useLocalDpi xmlns:a14="http://schemas.microsoft.com/office/drawing/2010/main" val="0"/>
@@ -9905,7 +10832,7 @@
           <w:lang w:val="uk-UA"/>
         </w:rPr>
       </w:pPr>
-      <w:bookmarkStart w:id="7" w:name="_Ref126703036"/>
+      <w:bookmarkStart w:id="9" w:name="_Ref126703036"/>
       <w:r>
         <w:rPr>
           <w:lang w:val="uk-UA"/>
@@ -9972,7 +10899,7 @@
           <w:noProof/>
           <w:lang w:val="uk-UA"/>
         </w:rPr>
-        <w:t>2</w:t>
+        <w:t>3</w:t>
       </w:r>
       <w:r>
         <w:rPr>
@@ -9980,7 +10907,7 @@
         </w:rPr>
         <w:fldChar w:fldCharType="end"/>
       </w:r>
-      <w:bookmarkEnd w:id="7"/>
+      <w:bookmarkEnd w:id="9"/>
       <w:r>
         <w:rPr>
           <w:lang w:val="uk-UA"/>
@@ -10094,7 +11021,7 @@
         <w:rPr>
           <w:noProof/>
         </w:rPr>
-        <w:t>3</w:t>
+        <w:t>4</w:t>
       </w:r>
       <w:r>
         <w:fldChar w:fldCharType="end"/>
@@ -10168,7 +11095,7 @@
           <w:highlight w:val="yellow"/>
         </w:rPr>
       </w:pPr>
-      <w:bookmarkStart w:id="8" w:name="_Ref126703177"/>
+      <w:bookmarkStart w:id="10" w:name="_Ref126703177"/>
       <w:r>
         <w:t xml:space="preserve">Рисунок </w:t>
       </w:r>
@@ -10206,12 +11133,12 @@
         <w:rPr>
           <w:noProof/>
         </w:rPr>
-        <w:t>4</w:t>
+        <w:t>5</w:t>
       </w:r>
       <w:r>
         <w:fldChar w:fldCharType="end"/>
       </w:r>
-      <w:bookmarkEnd w:id="8"/>
+      <w:bookmarkEnd w:id="10"/>
       <w:r>
         <w:t xml:space="preserve"> – </w:t>
       </w:r>
@@ -10256,15 +11183,14 @@
           <w:lang w:val="uk-UA"/>
         </w:rPr>
       </w:pPr>
-      <w:bookmarkStart w:id="9" w:name="_Toc157882180"/>
-      <w:r>
-        <w:rPr>
-          <w:lang w:val="uk-UA"/>
-        </w:rPr>
-        <w:lastRenderedPageBreak/>
+      <w:bookmarkStart w:id="11" w:name="_Toc157882180"/>
+      <w:r>
+        <w:rPr>
+          <w:lang w:val="uk-UA"/>
+        </w:rPr>
         <w:t>Розроблення функціональних тестів</w:t>
       </w:r>
-      <w:bookmarkEnd w:id="9"/>
+      <w:bookmarkEnd w:id="11"/>
     </w:p>
     <w:p>
       <w:pPr>
@@ -10281,7 +11207,7 @@
           <w:lang w:val="uk-UA"/>
         </w:rPr>
       </w:pPr>
-      <w:bookmarkStart w:id="10" w:name="_Toc157882181"/>
+      <w:bookmarkStart w:id="12" w:name="_Toc157882181"/>
       <w:r>
         <w:rPr>
           <w:lang w:val="uk-UA"/>
@@ -10295,7 +11221,7 @@
         </w:rPr>
         <w:t>«Адміністратор»</w:t>
       </w:r>
-      <w:bookmarkEnd w:id="10"/>
+      <w:bookmarkEnd w:id="12"/>
     </w:p>
     <w:p>
       <w:pPr>
@@ -10833,6 +11759,7 @@
                 <w:szCs w:val="24"/>
                 <w:lang w:val="uk-UA"/>
               </w:rPr>
+              <w:lastRenderedPageBreak/>
               <w:t>2.</w:t>
             </w:r>
           </w:p>
@@ -10921,6 +11848,7 @@
                 <w:szCs w:val="24"/>
                 <w:lang w:val="uk-UA"/>
               </w:rPr>
+              <w:lastRenderedPageBreak/>
               <w:t>Успішне редагування сеансу</w:t>
             </w:r>
           </w:p>
@@ -11955,12 +12883,11 @@
           <w:lang w:val="uk-UA"/>
         </w:rPr>
       </w:pPr>
-      <w:bookmarkStart w:id="11" w:name="_Toc157882182"/>
-      <w:r>
-        <w:rPr>
-          <w:lang w:val="uk-UA"/>
-        </w:rPr>
-        <w:lastRenderedPageBreak/>
+      <w:bookmarkStart w:id="13" w:name="_Toc157882182"/>
+      <w:r>
+        <w:rPr>
+          <w:lang w:val="uk-UA"/>
+        </w:rPr>
         <w:t xml:space="preserve">Функціональні тести для ролі користувача </w:t>
       </w:r>
       <w:r>
@@ -11970,7 +12897,7 @@
         </w:rPr>
         <w:t>«Зареєстрований користувач»</w:t>
       </w:r>
-      <w:bookmarkEnd w:id="11"/>
+      <w:bookmarkEnd w:id="13"/>
     </w:p>
     <w:p>
       <w:pPr>
@@ -12802,6 +13729,7 @@
                 <w:highlight w:val="yellow"/>
                 <w:lang w:val="uk-UA"/>
               </w:rPr>
+              <w:lastRenderedPageBreak/>
               <w:t>ЗК.2 Зареєстрований користувач може купити квитки на обраний сеанс.</w:t>
             </w:r>
           </w:p>
@@ -13104,7 +14032,7 @@
           <w:lang w:val="uk-UA"/>
         </w:rPr>
       </w:pPr>
-      <w:bookmarkStart w:id="12" w:name="_Toc157882183"/>
+      <w:bookmarkStart w:id="14" w:name="_Toc157882183"/>
       <w:r>
         <w:rPr>
           <w:lang w:val="uk-UA"/>
@@ -13118,7 +14046,7 @@
         </w:rPr>
         <w:t>«Гість»</w:t>
       </w:r>
-      <w:bookmarkEnd w:id="12"/>
+      <w:bookmarkEnd w:id="14"/>
     </w:p>
     <w:p>
       <w:pPr>
@@ -13961,7 +14889,6 @@
                 <w:highlight w:val="yellow"/>
                 <w:lang w:val="uk-UA"/>
               </w:rPr>
-              <w:lastRenderedPageBreak/>
               <w:t>Г.2. Гість може зареєструватися, вказавши логін і пароль</w:t>
             </w:r>
             <w:r>
@@ -14362,7 +15289,7 @@
           <w:lang w:val="uk-UA"/>
         </w:rPr>
       </w:pPr>
-      <w:bookmarkStart w:id="13" w:name="_Toc157882184"/>
+      <w:bookmarkStart w:id="15" w:name="_Toc157882184"/>
       <w:r>
         <w:rPr>
           <w:caps w:val="0"/>
@@ -14371,7 +15298,7 @@
         <w:lastRenderedPageBreak/>
         <w:t>МОДЕЛЮВАННЯ ПРЕДМЕТНОЇ ОБЛАСТІ</w:t>
       </w:r>
-      <w:bookmarkEnd w:id="13"/>
+      <w:bookmarkEnd w:id="15"/>
     </w:p>
     <w:p>
       <w:pPr>
@@ -14388,16 +15315,16 @@
           <w:lang w:val="uk-UA"/>
         </w:rPr>
       </w:pPr>
-      <w:bookmarkStart w:id="14" w:name="_Toc125972256"/>
-      <w:bookmarkStart w:id="15" w:name="_Toc157882185"/>
+      <w:bookmarkStart w:id="16" w:name="_Toc125972256"/>
+      <w:bookmarkStart w:id="17" w:name="_Toc157882185"/>
       <w:r>
         <w:rPr>
           <w:lang w:val="uk-UA"/>
         </w:rPr>
         <w:t>Виділення і опис класів предметної області</w:t>
       </w:r>
-      <w:bookmarkEnd w:id="14"/>
-      <w:bookmarkEnd w:id="15"/>
+      <w:bookmarkEnd w:id="16"/>
+      <w:bookmarkEnd w:id="17"/>
     </w:p>
     <w:p>
       <w:pPr>
@@ -17478,16 +18405,16 @@
           <w:lang w:val="uk-UA"/>
         </w:rPr>
       </w:pPr>
-      <w:bookmarkStart w:id="16" w:name="_Toc125972257"/>
-      <w:bookmarkStart w:id="17" w:name="_Toc157882186"/>
+      <w:bookmarkStart w:id="18" w:name="_Toc125972257"/>
+      <w:bookmarkStart w:id="19" w:name="_Toc157882186"/>
       <w:r>
         <w:rPr>
           <w:lang w:val="uk-UA"/>
         </w:rPr>
         <w:t>Встановлення зв’язків між класами</w:t>
       </w:r>
-      <w:bookmarkEnd w:id="16"/>
-      <w:bookmarkEnd w:id="17"/>
+      <w:bookmarkEnd w:id="18"/>
+      <w:bookmarkEnd w:id="19"/>
       <w:r>
         <w:rPr>
           <w:lang w:val="uk-UA"/>
@@ -17590,7 +18517,7 @@
         </w:rPr>
         <w:t xml:space="preserve">сервісу </w:t>
       </w:r>
-      <w:hyperlink r:id="rId13" w:history="1">
+      <w:hyperlink r:id="rId16" w:history="1">
         <w:r>
           <w:rPr>
             <w:rStyle w:val="a4"/>
@@ -17761,7 +18688,7 @@
           <w:lang w:val="uk-UA"/>
         </w:rPr>
       </w:pPr>
-      <w:bookmarkStart w:id="18" w:name="_Ref126704615"/>
+      <w:bookmarkStart w:id="20" w:name="_Ref126704615"/>
       <w:r>
         <w:rPr>
           <w:lang w:val="uk-UA"/>
@@ -17836,7 +18763,7 @@
         </w:rPr>
         <w:fldChar w:fldCharType="end"/>
       </w:r>
-      <w:bookmarkEnd w:id="18"/>
+      <w:bookmarkEnd w:id="20"/>
       <w:r>
         <w:rPr>
           <w:lang w:val="uk-UA"/>
@@ -17935,7 +18862,7 @@
           <w:lang w:val="uk-UA"/>
         </w:rPr>
       </w:pPr>
-      <w:bookmarkStart w:id="19" w:name="_Toc157882187"/>
+      <w:bookmarkStart w:id="21" w:name="_Toc157882187"/>
       <w:r>
         <w:rPr>
           <w:caps w:val="0"/>
@@ -17944,7 +18871,7 @@
         <w:lastRenderedPageBreak/>
         <w:t>ПРОГРАМНА РЕАЛІЗАЦІЯ КЛАСІВ ПРЕДМЕТНОЇ ОБЛАСТІ І ЇХ ТЕСТУВАННЯ</w:t>
       </w:r>
-      <w:bookmarkEnd w:id="19"/>
+      <w:bookmarkEnd w:id="21"/>
     </w:p>
     <w:p>
       <w:pPr>
@@ -17961,7 +18888,7 @@
           <w:lang w:val="uk-UA"/>
         </w:rPr>
       </w:pPr>
-      <w:bookmarkStart w:id="20" w:name="_Toc157882188"/>
+      <w:bookmarkStart w:id="22" w:name="_Toc157882188"/>
       <w:r>
         <w:rPr>
           <w:lang w:val="uk-UA"/>
@@ -18006,7 +18933,7 @@
         </w:rPr>
         <w:t xml:space="preserve"> класів предметної області</w:t>
       </w:r>
-      <w:bookmarkEnd w:id="20"/>
+      <w:bookmarkEnd w:id="22"/>
     </w:p>
     <w:p>
       <w:pPr>
@@ -18256,14 +19183,14 @@
           <w:lang w:val="uk-UA"/>
         </w:rPr>
       </w:pPr>
-      <w:bookmarkStart w:id="21" w:name="_Toc157882189"/>
+      <w:bookmarkStart w:id="23" w:name="_Toc157882189"/>
       <w:r>
         <w:rPr>
           <w:lang w:val="uk-UA"/>
         </w:rPr>
         <w:t>Реалізація інтерфейсів і каркасів класів предметної області</w:t>
       </w:r>
-      <w:bookmarkEnd w:id="21"/>
+      <w:bookmarkEnd w:id="23"/>
     </w:p>
     <w:p>
       <w:pPr>
@@ -18473,7 +19400,7 @@
           <w:lang w:val="uk-UA"/>
         </w:rPr>
       </w:pPr>
-      <w:bookmarkStart w:id="22" w:name="_Toc157882190"/>
+      <w:bookmarkStart w:id="24" w:name="_Toc157882190"/>
       <w:r>
         <w:rPr>
           <w:lang w:val="uk-UA"/>
@@ -18500,7 +19427,7 @@
         </w:rPr>
         <w:t>-тестів для класів предметної області</w:t>
       </w:r>
-      <w:bookmarkEnd w:id="22"/>
+      <w:bookmarkEnd w:id="24"/>
     </w:p>
     <w:p>
       <w:pPr>
@@ -19202,14 +20129,14 @@
           <w:lang w:val="uk-UA"/>
         </w:rPr>
       </w:pPr>
-      <w:bookmarkStart w:id="23" w:name="_Toc157882191"/>
+      <w:bookmarkStart w:id="25" w:name="_Toc157882191"/>
       <w:r>
         <w:rPr>
           <w:lang w:val="uk-UA"/>
         </w:rPr>
         <w:t>Повна реалізація класів предметної області</w:t>
       </w:r>
-      <w:bookmarkEnd w:id="23"/>
+      <w:bookmarkEnd w:id="25"/>
     </w:p>
     <w:p>
       <w:pPr>
@@ -19275,7 +20202,7 @@
           <w:lang w:val="uk-UA"/>
         </w:rPr>
       </w:pPr>
-      <w:bookmarkStart w:id="24" w:name="_Toc157882192"/>
+      <w:bookmarkStart w:id="26" w:name="_Toc157882192"/>
       <w:r>
         <w:rPr>
           <w:lang w:val="uk-UA"/>
@@ -19308,7 +20235,7 @@
         </w:rPr>
         <w:t>-тестування класів предметної області</w:t>
       </w:r>
-      <w:bookmarkEnd w:id="24"/>
+      <w:bookmarkEnd w:id="26"/>
     </w:p>
     <w:p>
       <w:pPr>
@@ -19520,7 +20447,7 @@
       <w:pPr>
         <w:pStyle w:val="Picture"/>
       </w:pPr>
-      <w:bookmarkStart w:id="25" w:name="_Ref126706644"/>
+      <w:bookmarkStart w:id="27" w:name="_Ref126706644"/>
       <w:r>
         <w:t xml:space="preserve">Рисунок </w:t>
       </w:r>
@@ -19563,7 +20490,7 @@
       <w:r>
         <w:fldChar w:fldCharType="end"/>
       </w:r>
-      <w:bookmarkEnd w:id="25"/>
+      <w:bookmarkEnd w:id="27"/>
       <w:r>
         <w:t xml:space="preserve"> – </w:t>
       </w:r>
@@ -19710,7 +20637,7 @@
       <w:pPr>
         <w:pStyle w:val="Picture"/>
       </w:pPr>
-      <w:bookmarkStart w:id="26" w:name="_Ref126706655"/>
+      <w:bookmarkStart w:id="28" w:name="_Ref126706655"/>
       <w:r>
         <w:t xml:space="preserve">Рисунок </w:t>
       </w:r>
@@ -19753,7 +20680,7 @@
       <w:r>
         <w:fldChar w:fldCharType="end"/>
       </w:r>
-      <w:bookmarkEnd w:id="26"/>
+      <w:bookmarkEnd w:id="28"/>
       <w:r>
         <w:t xml:space="preserve"> – </w:t>
       </w:r>
@@ -19793,7 +20720,7 @@
           <w:lang w:val="uk-UA"/>
         </w:rPr>
       </w:pPr>
-      <w:bookmarkStart w:id="27" w:name="_Toc157882193"/>
+      <w:bookmarkStart w:id="29" w:name="_Toc157882193"/>
       <w:r>
         <w:rPr>
           <w:caps w:val="0"/>
@@ -19802,7 +20729,7 @@
         <w:lastRenderedPageBreak/>
         <w:t>ПРОЄКТУВАННЯ І ПРОГРАМНА РЕАЛІЗАЦІЯ КЛАСІВ ІНТЕРФЕЙСУ КОРИСТУВАЧА</w:t>
       </w:r>
-      <w:bookmarkEnd w:id="27"/>
+      <w:bookmarkEnd w:id="29"/>
     </w:p>
     <w:p>
       <w:pPr>
@@ -19819,7 +20746,7 @@
           <w:lang w:val="uk-UA"/>
         </w:rPr>
       </w:pPr>
-      <w:bookmarkStart w:id="28" w:name="_Toc157882194"/>
+      <w:bookmarkStart w:id="30" w:name="_Toc157882194"/>
       <w:r>
         <w:rPr>
           <w:lang w:val="uk-UA"/>
@@ -19864,7 +20791,7 @@
         </w:rPr>
         <w:t xml:space="preserve"> класів інтерфейсу користувача</w:t>
       </w:r>
-      <w:bookmarkEnd w:id="28"/>
+      <w:bookmarkEnd w:id="30"/>
     </w:p>
     <w:p>
       <w:pPr>
@@ -20180,14 +21107,14 @@
           <w:lang w:val="uk-UA"/>
         </w:rPr>
       </w:pPr>
-      <w:bookmarkStart w:id="29" w:name="_Toc157882195"/>
+      <w:bookmarkStart w:id="31" w:name="_Toc157882195"/>
       <w:r>
         <w:rPr>
           <w:lang w:val="uk-UA"/>
         </w:rPr>
         <w:t>Виділення класів для реалізації інтерфейсу користувача</w:t>
       </w:r>
-      <w:bookmarkEnd w:id="29"/>
+      <w:bookmarkEnd w:id="31"/>
     </w:p>
     <w:p>
       <w:pPr>
@@ -20248,14 +21175,14 @@
           <w:lang w:val="uk-UA"/>
         </w:rPr>
       </w:pPr>
-      <w:bookmarkStart w:id="30" w:name="_Toc157882196"/>
+      <w:bookmarkStart w:id="32" w:name="_Toc157882196"/>
       <w:r>
         <w:rPr>
           <w:lang w:val="uk-UA"/>
         </w:rPr>
         <w:t>Програмна реалізація класів інтерфейсу користувача</w:t>
       </w:r>
-      <w:bookmarkEnd w:id="30"/>
+      <w:bookmarkEnd w:id="32"/>
     </w:p>
     <w:p>
       <w:pPr>
@@ -20307,7 +21234,7 @@
           <w:lang w:val="uk-UA"/>
         </w:rPr>
       </w:pPr>
-      <w:bookmarkStart w:id="31" w:name="_Toc157882197"/>
+      <w:bookmarkStart w:id="33" w:name="_Toc157882197"/>
       <w:r>
         <w:rPr>
           <w:caps w:val="0"/>
@@ -20316,7 +21243,7 @@
         <w:lastRenderedPageBreak/>
         <w:t>ФУНКЦІОНАЛЬНЕ ТЕСТУВАННЯ ПРОГРАМНОГО ЗАБЕЗПЕЧЕННЯ</w:t>
       </w:r>
-      <w:bookmarkEnd w:id="31"/>
+      <w:bookmarkEnd w:id="33"/>
       <w:r>
         <w:rPr>
           <w:caps w:val="0"/>
@@ -20340,7 +21267,7 @@
           <w:lang w:val="uk-UA"/>
         </w:rPr>
       </w:pPr>
-      <w:bookmarkStart w:id="32" w:name="_Toc157882198"/>
+      <w:bookmarkStart w:id="34" w:name="_Toc157882198"/>
       <w:r>
         <w:rPr>
           <w:lang w:val="uk-UA"/>
@@ -20354,7 +21281,7 @@
         </w:rPr>
         <w:t>«Адміністратор»</w:t>
       </w:r>
-      <w:bookmarkEnd w:id="32"/>
+      <w:bookmarkEnd w:id="34"/>
     </w:p>
     <w:p>
       <w:pPr>
@@ -20933,7 +21860,7 @@
           <w:lang w:val="uk-UA"/>
         </w:rPr>
       </w:pPr>
-      <w:bookmarkStart w:id="33" w:name="_Toc157882199"/>
+      <w:bookmarkStart w:id="35" w:name="_Toc157882199"/>
       <w:r>
         <w:rPr>
           <w:lang w:val="uk-UA"/>
@@ -20941,7 +21868,7 @@
         <w:lastRenderedPageBreak/>
         <w:t xml:space="preserve">Функціональне тестування для ролі користувача </w:t>
       </w:r>
-      <w:bookmarkStart w:id="34" w:name="_Hlk126706292"/>
+      <w:bookmarkStart w:id="36" w:name="_Hlk126706292"/>
       <w:r>
         <w:rPr>
           <w:highlight w:val="yellow"/>
@@ -20949,8 +21876,8 @@
         </w:rPr>
         <w:t>«Зареєстрований користувач»</w:t>
       </w:r>
-      <w:bookmarkEnd w:id="33"/>
-      <w:bookmarkEnd w:id="34"/>
+      <w:bookmarkEnd w:id="35"/>
+      <w:bookmarkEnd w:id="36"/>
     </w:p>
     <w:p>
       <w:pPr>
@@ -21218,7 +22145,7 @@
           <w:lang w:val="uk-UA"/>
         </w:rPr>
       </w:pPr>
-      <w:bookmarkStart w:id="35" w:name="_Toc157882200"/>
+      <w:bookmarkStart w:id="37" w:name="_Toc157882200"/>
       <w:r>
         <w:rPr>
           <w:lang w:val="uk-UA"/>
@@ -21232,7 +22159,7 @@
         </w:rPr>
         <w:t>«Гість»</w:t>
       </w:r>
-      <w:bookmarkEnd w:id="35"/>
+      <w:bookmarkEnd w:id="37"/>
     </w:p>
     <w:p>
       <w:pPr>
@@ -21502,7 +22429,7 @@
           <w:lang w:val="uk-UA"/>
         </w:rPr>
       </w:pPr>
-      <w:bookmarkStart w:id="36" w:name="_Toc157882201"/>
+      <w:bookmarkStart w:id="38" w:name="_Toc157882201"/>
       <w:r>
         <w:rPr>
           <w:caps w:val="0"/>
@@ -21511,7 +22438,7 @@
         <w:lastRenderedPageBreak/>
         <w:t>ВИСНОВКИ</w:t>
       </w:r>
-      <w:bookmarkEnd w:id="36"/>
+      <w:bookmarkEnd w:id="38"/>
     </w:p>
     <w:p>
       <w:pPr>
@@ -21828,7 +22755,7 @@
           <w:lang w:val="uk-UA"/>
         </w:rPr>
       </w:pPr>
-      <w:bookmarkStart w:id="37" w:name="_Toc157882202"/>
+      <w:bookmarkStart w:id="39" w:name="_Toc157882202"/>
       <w:r>
         <w:rPr>
           <w:caps w:val="0"/>
@@ -21837,7 +22764,7 @@
         <w:lastRenderedPageBreak/>
         <w:t>ПЕРЕЛІК ДЖЕРЕЛ ТА ПОСИЛАНЬ</w:t>
       </w:r>
-      <w:bookmarkEnd w:id="37"/>
+      <w:bookmarkEnd w:id="39"/>
     </w:p>
     <w:p>
       <w:pPr>
@@ -21984,7 +22911,7 @@
         </w:rPr>
         <w:t xml:space="preserve">Автоматичне оформлення джерел по ВАК України [Електронний ресурс] – Режим доступу до ресурсу: </w:t>
       </w:r>
-      <w:hyperlink r:id="rId14" w:history="1">
+      <w:hyperlink r:id="rId17" w:history="1">
         <w:r>
           <w:rPr>
             <w:rStyle w:val="a4"/>
@@ -22108,7 +23035,7 @@
           <w:lang w:val="uk-UA"/>
         </w:rPr>
       </w:pPr>
-      <w:bookmarkStart w:id="38" w:name="_Toc157882203"/>
+      <w:bookmarkStart w:id="40" w:name="_Toc157882203"/>
       <w:r>
         <w:rPr>
           <w:caps w:val="0"/>
@@ -22136,7 +23063,7 @@
         </w:rPr>
         <w:t>істинг класів предметної області</w:t>
       </w:r>
-      <w:bookmarkEnd w:id="38"/>
+      <w:bookmarkEnd w:id="40"/>
     </w:p>
     <w:p>
       <w:pPr>
@@ -22179,7 +23106,7 @@
           <w:lang w:val="uk-UA"/>
         </w:rPr>
       </w:pPr>
-      <w:bookmarkStart w:id="39" w:name="_Toc157882204"/>
+      <w:bookmarkStart w:id="41" w:name="_Toc157882204"/>
       <w:r>
         <w:rPr>
           <w:caps w:val="0"/>
@@ -22201,7 +23128,7 @@
         </w:rPr>
         <w:t>істинг класів інтерфейсу користувача</w:t>
       </w:r>
-      <w:bookmarkEnd w:id="39"/>
+      <w:bookmarkEnd w:id="41"/>
     </w:p>
     <w:p>
       <w:pPr>
@@ -22253,7 +23180,7 @@
           <w:lang w:val="uk-UA"/>
         </w:rPr>
       </w:pPr>
-      <w:bookmarkStart w:id="40" w:name="_Toc157882205"/>
+      <w:bookmarkStart w:id="42" w:name="_Toc157882205"/>
       <w:r>
         <w:rPr>
           <w:caps w:val="0"/>
@@ -22291,7 +23218,7 @@
         </w:rPr>
         <w:t>-тестів</w:t>
       </w:r>
-      <w:bookmarkEnd w:id="40"/>
+      <w:bookmarkEnd w:id="42"/>
     </w:p>
     <w:p>
       <w:pPr>
@@ -22328,7 +23255,7 @@
           <w:lang w:val="ru-RU"/>
         </w:rPr>
       </w:pPr>
-      <w:bookmarkStart w:id="41" w:name="_Toc157882206"/>
+      <w:bookmarkStart w:id="43" w:name="_Toc157882206"/>
       <w:r>
         <w:rPr>
           <w:caps w:val="0"/>
@@ -22345,7 +23272,7 @@
         </w:rPr>
         <w:t>Назва додатку</w:t>
       </w:r>
-      <w:bookmarkEnd w:id="41"/>
+      <w:bookmarkEnd w:id="43"/>
     </w:p>
     <w:p>
       <w:pPr>
@@ -22363,7 +23290,7 @@
       </w:r>
     </w:p>
     <w:sectPr>
-      <w:footerReference w:type="default" r:id="rId15"/>
+      <w:footerReference w:type="default" r:id="rId18"/>
       <w:pgSz w:w="11907" w:h="16840" w:code="9"/>
       <w:pgMar w:top="1134" w:right="851" w:bottom="1134" w:left="1418" w:header="709" w:footer="709" w:gutter="0"/>
       <w:cols w:space="708"/>
@@ -23583,6 +24510,119 @@
     </w:lvl>
   </w:abstractNum>
   <w:abstractNum w:abstractNumId="11" w15:restartNumberingAfterBreak="0">
+    <w:nsid w:val="53012245"/>
+    <w:multiLevelType w:val="hybridMultilevel"/>
+    <w:tmpl w:val="C4626376"/>
+    <w:lvl w:ilvl="0" w:tplc="C3067116">
+      <w:start w:val="1"/>
+      <w:numFmt w:val="bullet"/>
+      <w:lvlText w:val="-"/>
+      <w:lvlJc w:val="left"/>
+      <w:pPr>
+        <w:ind w:left="927" w:hanging="360"/>
+      </w:pPr>
+      <w:rPr>
+        <w:rFonts w:ascii="Times New Roman" w:eastAsiaTheme="minorHAnsi" w:hAnsi="Times New Roman" w:cs="Times New Roman" w:hint="default"/>
+      </w:rPr>
+    </w:lvl>
+    <w:lvl w:ilvl="1" w:tplc="04190003" w:tentative="1">
+      <w:start w:val="1"/>
+      <w:numFmt w:val="bullet"/>
+      <w:lvlText w:val="o"/>
+      <w:lvlJc w:val="left"/>
+      <w:pPr>
+        <w:ind w:left="1647" w:hanging="360"/>
+      </w:pPr>
+      <w:rPr>
+        <w:rFonts w:ascii="Courier New" w:hAnsi="Courier New" w:cs="Courier New" w:hint="default"/>
+      </w:rPr>
+    </w:lvl>
+    <w:lvl w:ilvl="2" w:tplc="04190005" w:tentative="1">
+      <w:start w:val="1"/>
+      <w:numFmt w:val="bullet"/>
+      <w:lvlText w:val=""/>
+      <w:lvlJc w:val="left"/>
+      <w:pPr>
+        <w:ind w:left="2367" w:hanging="360"/>
+      </w:pPr>
+      <w:rPr>
+        <w:rFonts w:ascii="Wingdings" w:hAnsi="Wingdings" w:hint="default"/>
+      </w:rPr>
+    </w:lvl>
+    <w:lvl w:ilvl="3" w:tplc="04190001" w:tentative="1">
+      <w:start w:val="1"/>
+      <w:numFmt w:val="bullet"/>
+      <w:lvlText w:val=""/>
+      <w:lvlJc w:val="left"/>
+      <w:pPr>
+        <w:ind w:left="3087" w:hanging="360"/>
+      </w:pPr>
+      <w:rPr>
+        <w:rFonts w:ascii="Symbol" w:hAnsi="Symbol" w:hint="default"/>
+      </w:rPr>
+    </w:lvl>
+    <w:lvl w:ilvl="4" w:tplc="04190003" w:tentative="1">
+      <w:start w:val="1"/>
+      <w:numFmt w:val="bullet"/>
+      <w:lvlText w:val="o"/>
+      <w:lvlJc w:val="left"/>
+      <w:pPr>
+        <w:ind w:left="3807" w:hanging="360"/>
+      </w:pPr>
+      <w:rPr>
+        <w:rFonts w:ascii="Courier New" w:hAnsi="Courier New" w:cs="Courier New" w:hint="default"/>
+      </w:rPr>
+    </w:lvl>
+    <w:lvl w:ilvl="5" w:tplc="04190005" w:tentative="1">
+      <w:start w:val="1"/>
+      <w:numFmt w:val="bullet"/>
+      <w:lvlText w:val=""/>
+      <w:lvlJc w:val="left"/>
+      <w:pPr>
+        <w:ind w:left="4527" w:hanging="360"/>
+      </w:pPr>
+      <w:rPr>
+        <w:rFonts w:ascii="Wingdings" w:hAnsi="Wingdings" w:hint="default"/>
+      </w:rPr>
+    </w:lvl>
+    <w:lvl w:ilvl="6" w:tplc="04190001" w:tentative="1">
+      <w:start w:val="1"/>
+      <w:numFmt w:val="bullet"/>
+      <w:lvlText w:val=""/>
+      <w:lvlJc w:val="left"/>
+      <w:pPr>
+        <w:ind w:left="5247" w:hanging="360"/>
+      </w:pPr>
+      <w:rPr>
+        <w:rFonts w:ascii="Symbol" w:hAnsi="Symbol" w:hint="default"/>
+      </w:rPr>
+    </w:lvl>
+    <w:lvl w:ilvl="7" w:tplc="04190003" w:tentative="1">
+      <w:start w:val="1"/>
+      <w:numFmt w:val="bullet"/>
+      <w:lvlText w:val="o"/>
+      <w:lvlJc w:val="left"/>
+      <w:pPr>
+        <w:ind w:left="5967" w:hanging="360"/>
+      </w:pPr>
+      <w:rPr>
+        <w:rFonts w:ascii="Courier New" w:hAnsi="Courier New" w:cs="Courier New" w:hint="default"/>
+      </w:rPr>
+    </w:lvl>
+    <w:lvl w:ilvl="8" w:tplc="04190005" w:tentative="1">
+      <w:start w:val="1"/>
+      <w:numFmt w:val="bullet"/>
+      <w:lvlText w:val=""/>
+      <w:lvlJc w:val="left"/>
+      <w:pPr>
+        <w:ind w:left="6687" w:hanging="360"/>
+      </w:pPr>
+      <w:rPr>
+        <w:rFonts w:ascii="Wingdings" w:hAnsi="Wingdings" w:hint="default"/>
+      </w:rPr>
+    </w:lvl>
+  </w:abstractNum>
+  <w:abstractNum w:abstractNumId="12" w15:restartNumberingAfterBreak="0">
     <w:nsid w:val="5C9450BD"/>
     <w:multiLevelType w:val="multilevel"/>
     <w:tmpl w:val="0FD6E1AE"/>
@@ -23703,7 +24743,7 @@
       </w:rPr>
     </w:lvl>
   </w:abstractNum>
-  <w:abstractNum w:abstractNumId="12" w15:restartNumberingAfterBreak="0">
+  <w:abstractNum w:abstractNumId="13" w15:restartNumberingAfterBreak="0">
     <w:nsid w:val="6A173B79"/>
     <w:multiLevelType w:val="hybridMultilevel"/>
     <w:tmpl w:val="86B202A8"/>
@@ -23805,7 +24845,7 @@
     <w:abstractNumId w:val="4"/>
   </w:num>
   <w:num w:numId="6" w16cid:durableId="360666853">
-    <w:abstractNumId w:val="12"/>
+    <w:abstractNumId w:val="13"/>
   </w:num>
   <w:num w:numId="7" w16cid:durableId="6563579">
     <w:abstractNumId w:val="9"/>
@@ -23817,7 +24857,7 @@
     <w:abstractNumId w:val="10"/>
   </w:num>
   <w:num w:numId="10" w16cid:durableId="1082265498">
-    <w:abstractNumId w:val="11"/>
+    <w:abstractNumId w:val="12"/>
   </w:num>
   <w:num w:numId="11" w16cid:durableId="1744251562">
     <w:abstractNumId w:val="7"/>
@@ -23827,6 +24867,9 @@
   </w:num>
   <w:num w:numId="13" w16cid:durableId="849174920">
     <w:abstractNumId w:val="1"/>
+  </w:num>
+  <w:num w:numId="14" w16cid:durableId="1412578550">
+    <w:abstractNumId w:val="11"/>
   </w:num>
 </w:numbering>
 </file>

</xml_diff>

<commit_message>
Backup folder - 2024-02-26 09:17:53
</commit_message>
<xml_diff>
--- a/ООП Курсова/Зайченко_622п_OOP_Project_2024.docx
+++ b/ООП Курсова/Зайченко_622п_OOP_Project_2024.docx
@@ -4028,7 +4028,25 @@
                 <w:highlight w:val="yellow"/>
                 <w:lang w:val="uk-UA"/>
               </w:rPr>
-              <w:t>«Адміністратор»</w:t>
+              <w:t>«</w:t>
+            </w:r>
+            <w:r>
+              <w:rPr>
+                <w:rStyle w:val="a4"/>
+                <w:noProof/>
+                <w:highlight w:val="yellow"/>
+                <w:lang w:val="uk-UA"/>
+              </w:rPr>
+              <w:t>Власник картки з мешканням</w:t>
+            </w:r>
+            <w:r>
+              <w:rPr>
+                <w:rStyle w:val="a4"/>
+                <w:noProof/>
+                <w:highlight w:val="yellow"/>
+                <w:lang w:val="uk-UA"/>
+              </w:rPr>
+              <w:t>»</w:t>
             </w:r>
             <w:r>
               <w:rPr>
@@ -5518,7 +5536,25 @@
                 <w:highlight w:val="yellow"/>
                 <w:lang w:val="uk-UA"/>
               </w:rPr>
-              <w:t>«Адміністратор»</w:t>
+              <w:t>«</w:t>
+            </w:r>
+            <w:r>
+              <w:rPr>
+                <w:rStyle w:val="a4"/>
+                <w:noProof/>
+                <w:highlight w:val="yellow"/>
+                <w:lang w:val="uk-UA"/>
+              </w:rPr>
+              <w:t>Власник картки з мешканням</w:t>
+            </w:r>
+            <w:r>
+              <w:rPr>
+                <w:rStyle w:val="a4"/>
+                <w:noProof/>
+                <w:highlight w:val="yellow"/>
+                <w:lang w:val="uk-UA"/>
+              </w:rPr>
+              <w:t>»</w:t>
             </w:r>
             <w:r>
               <w:rPr>
@@ -7602,19 +7638,7 @@
         <w:rPr>
           <w:lang w:val="uk-UA"/>
         </w:rPr>
-        <w:t>Проаналізу</w:t>
-      </w:r>
-      <w:r>
-        <w:rPr>
-          <w:lang w:val="uk-UA"/>
-        </w:rPr>
-        <w:t>ємо</w:t>
-      </w:r>
-      <w:r>
-        <w:rPr>
-          <w:lang w:val="uk-UA"/>
-        </w:rPr>
-        <w:t xml:space="preserve"> функціонал 2 аналогічних програмних систем:</w:t>
+        <w:t>Проаналізуємо функціонал 2 аналогічних програмних систем:</w:t>
       </w:r>
     </w:p>
     <w:p>
@@ -7692,13 +7716,8 @@
         <w:pStyle w:val="Picture"/>
       </w:pPr>
       <w:bookmarkStart w:id="5" w:name="_Hlk159414722"/>
-      <w:proofErr w:type="spellStart"/>
-      <w:r>
-        <w:t>Рисунок</w:t>
-      </w:r>
-      <w:proofErr w:type="spellEnd"/>
-      <w:r>
-        <w:t xml:space="preserve"> </w:t>
+      <w:r>
+        <w:t xml:space="preserve">Рисунок </w:t>
       </w:r>
       <w:r>
         <w:fldChar w:fldCharType="begin"/>
@@ -7777,6 +7796,9 @@
     <w:p>
       <w:pPr>
         <w:pStyle w:val="ab"/>
+        <w:rPr>
+          <w:lang w:val="ru-RU"/>
+        </w:rPr>
       </w:pPr>
       <w:r>
         <w:rPr>
@@ -7828,13 +7850,7 @@
         <w:rPr>
           <w:lang w:val="uk-UA"/>
         </w:rPr>
-        <w:t xml:space="preserve"> – </w:t>
-      </w:r>
-      <w:r>
-        <w:rPr>
-          <w:lang w:val="uk-UA"/>
-        </w:rPr>
-        <w:t xml:space="preserve">перегляд картки </w:t>
+        <w:t xml:space="preserve"> – перегляд картки </w:t>
       </w:r>
       <w:r>
         <w:rPr>
@@ -7864,7 +7880,7 @@
         </w:rPr>
         <w:lastRenderedPageBreak/>
         <w:drawing>
-          <wp:inline distT="0" distB="0" distL="0" distR="0" wp14:anchorId="6EE67AF7" wp14:editId="0A0041E6">
+          <wp:inline distT="0" distB="0" distL="0" distR="0" wp14:anchorId="6EE67AF7" wp14:editId="6BC643BF">
             <wp:extent cx="6120130" cy="5244465"/>
             <wp:effectExtent l="0" t="0" r="1270" b="635"/>
             <wp:docPr id="1564763108" name="Рисунок 4"/>
@@ -7908,73 +7924,30 @@
     </w:p>
     <w:p>
       <w:pPr>
-        <w:pStyle w:val="ab"/>
-        <w:rPr>
-          <w:lang w:val="uk-UA"/>
-        </w:rPr>
-      </w:pPr>
-      <w:r>
-        <w:rPr>
-          <w:lang w:val="ru-RU"/>
-        </w:rPr>
+        <w:pStyle w:val="Picture"/>
+      </w:pPr>
+      <w:r>
         <w:t xml:space="preserve">Рисунок </w:t>
       </w:r>
       <w:r>
         <w:fldChar w:fldCharType="begin"/>
       </w:r>
       <w:r>
-        <w:rPr>
-          <w:lang w:val="ru-RU"/>
-        </w:rPr>
-        <w:instrText xml:space="preserve"> </w:instrText>
-      </w:r>
-      <w:r>
-        <w:instrText>SEQ</w:instrText>
-      </w:r>
-      <w:r>
-        <w:rPr>
-          <w:lang w:val="ru-RU"/>
-        </w:rPr>
-        <w:instrText xml:space="preserve"> Рисунок \* </w:instrText>
-      </w:r>
-      <w:r>
-        <w:instrText>ARABIC</w:instrText>
-      </w:r>
-      <w:r>
-        <w:rPr>
-          <w:lang w:val="ru-RU"/>
-        </w:rPr>
-        <w:instrText xml:space="preserve"> </w:instrText>
+        <w:instrText xml:space="preserve"> SEQ Рисунок \* ARABIC </w:instrText>
       </w:r>
       <w:r>
         <w:fldChar w:fldCharType="separate"/>
       </w:r>
       <w:r>
-        <w:rPr>
-          <w:noProof/>
-          <w:lang w:val="ru-RU"/>
-        </w:rPr>
         <w:t>3</w:t>
       </w:r>
       <w:r>
         <w:fldChar w:fldCharType="end"/>
       </w:r>
       <w:r>
-        <w:rPr>
-          <w:lang w:val="uk-UA"/>
-        </w:rPr>
-        <w:t xml:space="preserve"> – </w:t>
-      </w:r>
-      <w:r>
-        <w:rPr>
-          <w:lang w:val="uk-UA"/>
-        </w:rPr>
-        <w:t xml:space="preserve">перегляд відгуків про </w:t>
-      </w:r>
-      <w:r>
-        <w:rPr>
-          <w:lang w:val="uk-UA"/>
-        </w:rPr>
+        <w:t xml:space="preserve"> – перегляд відгуків про </w:t>
+      </w:r>
+      <w:r>
         <w:t>житло та точне місце розташування</w:t>
       </w:r>
     </w:p>
@@ -7989,98 +7962,57 @@
     </w:p>
     <w:p>
       <w:pPr>
-        <w:pStyle w:val="aa"/>
-        <w:numPr>
-          <w:ilvl w:val="0"/>
-          <w:numId w:val="13"/>
-        </w:numPr>
-        <w:rPr>
-          <w:highlight w:val="yellow"/>
-          <w:lang w:val="uk-UA"/>
-        </w:rPr>
-      </w:pPr>
-      <w:r>
-        <w:rPr>
-          <w:highlight w:val="yellow"/>
-          <w:lang w:val="uk-UA"/>
-        </w:rPr>
-        <w:t>адреса доступу до програмного аналогу;</w:t>
-      </w:r>
-    </w:p>
-    <w:p>
-      <w:pPr>
-        <w:pStyle w:val="aa"/>
-        <w:numPr>
-          <w:ilvl w:val="0"/>
-          <w:numId w:val="13"/>
-        </w:numPr>
-        <w:rPr>
-          <w:highlight w:val="yellow"/>
-          <w:lang w:val="uk-UA"/>
-        </w:rPr>
-      </w:pPr>
-      <w:r>
-        <w:rPr>
-          <w:highlight w:val="yellow"/>
-          <w:lang w:val="uk-UA"/>
-        </w:rPr>
-        <w:t>декілька скріншотів основної функціональності;</w:t>
-      </w:r>
-    </w:p>
-    <w:p>
-      <w:pPr>
-        <w:pStyle w:val="aa"/>
-        <w:numPr>
-          <w:ilvl w:val="0"/>
-          <w:numId w:val="13"/>
-        </w:numPr>
-        <w:rPr>
-          <w:highlight w:val="yellow"/>
-          <w:lang w:val="uk-UA"/>
-        </w:rPr>
-      </w:pPr>
-      <w:r>
-        <w:rPr>
-          <w:highlight w:val="yellow"/>
-          <w:u w:val="single"/>
-          <w:lang w:val="uk-UA"/>
-        </w:rPr>
-        <w:t>короткий</w:t>
-      </w:r>
-      <w:r>
-        <w:rPr>
-          <w:highlight w:val="yellow"/>
-          <w:lang w:val="uk-UA"/>
-        </w:rPr>
-        <w:t xml:space="preserve"> опис основної функціональност</w:t>
-      </w:r>
-      <w:r>
-        <w:rPr>
-          <w:highlight w:val="yellow"/>
-          <w:lang w:val="uk-UA"/>
-        </w:rPr>
-        <w:t>і</w:t>
-      </w:r>
-      <w:r>
-        <w:rPr>
-          <w:highlight w:val="yellow"/>
-          <w:lang w:val="uk-UA"/>
-        </w:rPr>
-        <w:t xml:space="preserve">, </w:t>
-      </w:r>
-      <w:r>
-        <w:rPr>
-          <w:highlight w:val="yellow"/>
-          <w:lang w:val="uk-UA"/>
-        </w:rPr>
-        <w:t>рекомендуємо</w:t>
-      </w:r>
-      <w:r>
-        <w:rPr>
-          <w:highlight w:val="yellow"/>
-          <w:lang w:val="uk-UA"/>
-        </w:rPr>
-        <w:t xml:space="preserve"> починати зі слів «Сервіс/система дозволяє: …»</w:t>
+        <w:rPr>
+          <w:lang w:val="uk-UA"/>
+        </w:rPr>
+      </w:pPr>
+      <w:r>
+        <w:rPr>
+          <w:lang w:val="uk-UA"/>
+        </w:rPr>
+        <w:t>Сервіс/система дозволяє:</w:t>
+      </w:r>
+      <w:r>
+        <w:rPr>
+          <w:lang w:val="uk-UA"/>
+        </w:rPr>
+        <w:t xml:space="preserve"> шукати тимчасове помешкання у різних куточках світу з </w:t>
+      </w:r>
+      <w:r>
+        <w:rPr>
+          <w:lang w:val="uk-UA"/>
+        </w:rPr>
+        <w:t>гнучкими</w:t>
+      </w:r>
+      <w:r>
+        <w:rPr>
+          <w:lang w:val="uk-UA"/>
+        </w:rPr>
+        <w:t xml:space="preserve"> фільтрами пошуку, такими як: дата заселення та виселення, ціни, клас (готелю)</w:t>
+      </w:r>
+      <w:r>
+        <w:rPr>
+          <w:lang w:val="uk-UA"/>
+        </w:rPr>
+        <w:t xml:space="preserve">. Також можна легко дізнатись про </w:t>
+      </w:r>
+      <w:r>
+        <w:rPr>
+          <w:lang w:val="uk-UA"/>
+        </w:rPr>
+        <w:t xml:space="preserve">деталі помешкання, що входить у вартість </w:t>
+      </w:r>
+      <w:r>
+        <w:rPr>
+          <w:lang w:val="uk-UA"/>
+        </w:rPr>
+        <w:t xml:space="preserve">оренди, безпечне бронювання, чат з власником мешкання чи адміністратором готелю, </w:t>
+      </w:r>
+      <w:r>
+        <w:rPr>
+          <w:lang w:val="uk-UA"/>
+        </w:rPr>
+        <w:t>точне місцерозташування на карті, відгуки інших гостей.</w:t>
       </w:r>
     </w:p>
     <w:p>
@@ -8098,6 +8030,7 @@
         </w:rPr>
       </w:pPr>
       <w:bookmarkStart w:id="6" w:name="_Toc157882177"/>
+      <w:bookmarkStart w:id="7" w:name="_Hlk159792621"/>
       <w:r>
         <w:rPr>
           <w:lang w:val="uk-UA"/>
@@ -8136,6 +8069,7 @@
       </w:r>
       <w:bookmarkEnd w:id="6"/>
     </w:p>
+    <w:bookmarkEnd w:id="7"/>
     <w:p>
       <w:pPr>
         <w:spacing w:line="240" w:lineRule="auto"/>
@@ -8323,6 +8257,7 @@
           <w:highlight w:val="yellow"/>
           <w:lang w:val="uk-UA"/>
         </w:rPr>
+        <w:lastRenderedPageBreak/>
         <w:t xml:space="preserve">Для побудови </w:t>
       </w:r>
       <w:proofErr w:type="spellStart"/>
@@ -8455,7 +8390,6 @@
           <w:noProof/>
           <w:highlight w:val="yellow"/>
         </w:rPr>
-        <w:lastRenderedPageBreak/>
         <w:drawing>
           <wp:inline distT="0" distB="0" distL="0" distR="0" wp14:anchorId="75F757F6" wp14:editId="3A75428C">
             <wp:extent cx="6120000" cy="3533280"/>
@@ -8511,6 +8445,7 @@
           <w:lang w:val="uk-UA"/>
         </w:rPr>
       </w:pPr>
+      <w:bookmarkStart w:id="8" w:name="_Hlk159793567"/>
       <w:r>
         <w:rPr>
           <w:lang w:val="uk-UA"/>
@@ -8585,6 +8520,7 @@
         </w:rPr>
         <w:fldChar w:fldCharType="end"/>
       </w:r>
+      <w:bookmarkEnd w:id="8"/>
       <w:r>
         <w:rPr>
           <w:lang w:val="uk-UA"/>
@@ -8640,36 +8576,47 @@
           <w:lang w:val="uk-UA"/>
         </w:rPr>
       </w:pPr>
-      <w:bookmarkStart w:id="7" w:name="_Toc157882178"/>
+      <w:bookmarkStart w:id="9" w:name="_Toc157882178"/>
       <w:r>
         <w:rPr>
           <w:lang w:val="uk-UA"/>
         </w:rPr>
         <w:t>Виділення ролей користувачів і формулювання функціональних вимог</w:t>
       </w:r>
-      <w:bookmarkEnd w:id="7"/>
-    </w:p>
-    <w:p>
-      <w:pPr>
-        <w:spacing w:line="240" w:lineRule="auto"/>
-        <w:rPr>
-          <w:lang w:val="uk-UA"/>
-        </w:rPr>
-      </w:pPr>
-    </w:p>
-    <w:p>
-      <w:pPr>
-        <w:spacing w:line="240" w:lineRule="auto"/>
-        <w:rPr>
-          <w:lang w:val="uk-UA"/>
-        </w:rPr>
-      </w:pPr>
-      <w:r>
-        <w:rPr>
-          <w:highlight w:val="yellow"/>
-          <w:lang w:val="uk-UA"/>
-        </w:rPr>
-        <w:t>Були виділені три ролі користувачів: «Адміністратор», «Зареєстрований користувач», «Гість».</w:t>
+      <w:bookmarkEnd w:id="9"/>
+    </w:p>
+    <w:p>
+      <w:pPr>
+        <w:spacing w:line="240" w:lineRule="auto"/>
+        <w:rPr>
+          <w:lang w:val="uk-UA"/>
+        </w:rPr>
+      </w:pPr>
+    </w:p>
+    <w:p>
+      <w:pPr>
+        <w:spacing w:line="240" w:lineRule="auto"/>
+        <w:rPr>
+          <w:lang w:val="uk-UA"/>
+        </w:rPr>
+      </w:pPr>
+      <w:r>
+        <w:rPr>
+          <w:lang w:val="uk-UA"/>
+        </w:rPr>
+        <w:t>Були виділені три ролі користувачів: «</w:t>
+      </w:r>
+      <w:r>
+        <w:rPr>
+          <w:lang w:val="uk-UA"/>
+        </w:rPr>
+        <w:t>Власник картки з мешканням</w:t>
+      </w:r>
+      <w:r>
+        <w:rPr>
+          <w:lang w:val="uk-UA"/>
+        </w:rPr>
+        <w:t>», «Зареєстрований користувач», «Гість».</w:t>
       </w:r>
     </w:p>
     <w:p>
@@ -8721,10 +8668,23 @@
       <w:r>
         <w:rPr>
           <w:rFonts w:eastAsia="Calibri" w:cs="Times New Roman"/>
-          <w:highlight w:val="yellow"/>
-          <w:lang w:val="uk-UA"/>
-        </w:rPr>
-        <w:t>«Адміністратор»</w:t>
+          <w:lang w:val="uk-UA"/>
+        </w:rPr>
+        <w:t>«</w:t>
+      </w:r>
+      <w:r>
+        <w:rPr>
+          <w:rFonts w:eastAsia="Calibri" w:cs="Times New Roman"/>
+          <w:lang w:val="uk-UA"/>
+        </w:rPr>
+        <w:t>Власник картки з мешканням</w:t>
+      </w:r>
+      <w:r>
+        <w:rPr>
+          <w:rFonts w:eastAsia="Calibri" w:cs="Times New Roman"/>
+          <w:lang w:val="uk-UA"/>
+        </w:rPr>
+        <w:t>»</w:t>
       </w:r>
     </w:p>
     <w:p>
@@ -8831,7 +8791,6 @@
                 <w:rFonts w:eastAsia="Calibri" w:cs="Times New Roman"/>
                 <w:sz w:val="24"/>
                 <w:szCs w:val="24"/>
-                <w:highlight w:val="yellow"/>
                 <w:lang w:val="uk-UA"/>
               </w:rPr>
             </w:pPr>
@@ -8840,7 +8799,6 @@
                 <w:rFonts w:eastAsia="Calibri" w:cs="Times New Roman"/>
                 <w:sz w:val="24"/>
                 <w:szCs w:val="24"/>
-                <w:highlight w:val="yellow"/>
                 <w:lang w:val="uk-UA"/>
               </w:rPr>
               <w:t>А.1.</w:t>
@@ -8870,7 +8828,25 @@
                 <w:szCs w:val="24"/>
                 <w:lang w:val="uk-UA"/>
               </w:rPr>
-              <w:t>Адміністратор може додати/редагувати/видалити сеанси в кінотеатрі.</w:t>
+              <w:t>Власник картки з мешканням</w:t>
+            </w:r>
+            <w:r>
+              <w:rPr>
+                <w:rFonts w:eastAsia="Calibri" w:cs="Times New Roman"/>
+                <w:sz w:val="24"/>
+                <w:szCs w:val="24"/>
+                <w:lang w:val="uk-UA"/>
+              </w:rPr>
+              <w:t xml:space="preserve"> може додати/редагувати/видалити </w:t>
+            </w:r>
+            <w:r>
+              <w:rPr>
+                <w:rFonts w:eastAsia="Calibri" w:cs="Times New Roman"/>
+                <w:sz w:val="24"/>
+                <w:szCs w:val="24"/>
+                <w:lang w:val="uk-UA"/>
+              </w:rPr>
+              <w:t>свою картку для оренди житла.</w:t>
             </w:r>
           </w:p>
           <w:p>
@@ -8940,6 +8916,7 @@
                 <w:lang w:val="uk-UA"/>
               </w:rPr>
             </w:pPr>
+            <w:bookmarkStart w:id="10" w:name="_Hlk159792830"/>
             <w:r>
               <w:rPr>
                 <w:rFonts w:eastAsia="Calibri" w:cs="Times New Roman"/>
@@ -8947,7 +8924,43 @@
                 <w:szCs w:val="24"/>
                 <w:lang w:val="uk-UA"/>
               </w:rPr>
-              <w:t>не можна редагувати сеанс, який вже відбувся;</w:t>
+              <w:t xml:space="preserve">не можна редагувати </w:t>
+            </w:r>
+            <w:r>
+              <w:rPr>
+                <w:rFonts w:eastAsia="Calibri" w:cs="Times New Roman"/>
+                <w:sz w:val="24"/>
+                <w:szCs w:val="24"/>
+                <w:lang w:val="uk-UA"/>
+              </w:rPr>
+              <w:t>картку</w:t>
+            </w:r>
+            <w:r>
+              <w:rPr>
+                <w:rFonts w:eastAsia="Calibri" w:cs="Times New Roman"/>
+                <w:sz w:val="24"/>
+                <w:szCs w:val="24"/>
+                <w:lang w:val="uk-UA"/>
+              </w:rPr>
+              <w:t xml:space="preserve">, </w:t>
+            </w:r>
+            <w:r>
+              <w:rPr>
+                <w:rFonts w:eastAsia="Calibri" w:cs="Times New Roman"/>
+                <w:sz w:val="24"/>
+                <w:szCs w:val="24"/>
+                <w:lang w:val="uk-UA"/>
+              </w:rPr>
+              <w:t>яку вже забронювали</w:t>
+            </w:r>
+            <w:r>
+              <w:rPr>
+                <w:rFonts w:eastAsia="Calibri" w:cs="Times New Roman"/>
+                <w:sz w:val="24"/>
+                <w:szCs w:val="24"/>
+                <w:lang w:val="uk-UA"/>
+              </w:rPr>
+              <w:t>;</w:t>
             </w:r>
           </w:p>
           <w:p>
@@ -8976,7 +8989,16 @@
                 <w:szCs w:val="24"/>
                 <w:lang w:val="uk-UA"/>
               </w:rPr>
-              <w:t>не можна видалити сеанс, на який вже куплені квитки і який ще не відбувся;</w:t>
+              <w:t xml:space="preserve">не можна видалити </w:t>
+            </w:r>
+            <w:r>
+              <w:rPr>
+                <w:rFonts w:eastAsia="Calibri" w:cs="Times New Roman"/>
+                <w:sz w:val="24"/>
+                <w:szCs w:val="24"/>
+                <w:lang w:val="uk-UA"/>
+              </w:rPr>
+              <w:t>коментарі;</w:t>
             </w:r>
           </w:p>
           <w:p>
@@ -9005,9 +9027,46 @@
                 <w:szCs w:val="24"/>
                 <w:lang w:val="uk-UA"/>
               </w:rPr>
-              <w:t>не можна додати сеанс на минулу дату;</w:t>
-            </w:r>
-          </w:p>
+              <w:t xml:space="preserve">не можна </w:t>
+            </w:r>
+            <w:r>
+              <w:rPr>
+                <w:rFonts w:eastAsia="Calibri" w:cs="Times New Roman"/>
+                <w:sz w:val="24"/>
+                <w:szCs w:val="24"/>
+                <w:lang w:val="uk-UA"/>
+              </w:rPr>
+              <w:t>підтвердити</w:t>
+            </w:r>
+            <w:r>
+              <w:rPr>
+                <w:rFonts w:eastAsia="Calibri" w:cs="Times New Roman"/>
+                <w:sz w:val="24"/>
+                <w:szCs w:val="24"/>
+                <w:lang w:val="uk-UA"/>
+              </w:rPr>
+              <w:t xml:space="preserve"> </w:t>
+            </w:r>
+            <w:r>
+              <w:rPr>
+                <w:rFonts w:eastAsia="Calibri" w:cs="Times New Roman"/>
+                <w:sz w:val="24"/>
+                <w:szCs w:val="24"/>
+                <w:lang w:val="uk-UA"/>
+              </w:rPr>
+              <w:t>дату заселення</w:t>
+            </w:r>
+            <w:r>
+              <w:rPr>
+                <w:rFonts w:eastAsia="Calibri" w:cs="Times New Roman"/>
+                <w:sz w:val="24"/>
+                <w:szCs w:val="24"/>
+                <w:lang w:val="uk-UA"/>
+              </w:rPr>
+              <w:t xml:space="preserve"> на минулу дату;</w:t>
+            </w:r>
+          </w:p>
+          <w:bookmarkEnd w:id="10"/>
           <w:p>
             <w:pPr>
               <w:numPr>
@@ -9054,7 +9113,6 @@
                 <w:rFonts w:eastAsia="Calibri" w:cs="Times New Roman"/>
                 <w:sz w:val="24"/>
                 <w:szCs w:val="24"/>
-                <w:highlight w:val="yellow"/>
                 <w:lang w:val="uk-UA"/>
               </w:rPr>
             </w:pPr>
@@ -9063,7 +9121,6 @@
                 <w:rFonts w:eastAsia="Calibri" w:cs="Times New Roman"/>
                 <w:sz w:val="24"/>
                 <w:szCs w:val="24"/>
-                <w:highlight w:val="yellow"/>
                 <w:lang w:val="uk-UA"/>
               </w:rPr>
               <w:t>А.2.</w:t>
@@ -9113,7 +9170,6 @@
                 <w:rFonts w:eastAsia="Calibri" w:cs="Times New Roman"/>
                 <w:sz w:val="24"/>
                 <w:szCs w:val="24"/>
-                <w:highlight w:val="yellow"/>
                 <w:lang w:val="uk-UA"/>
               </w:rPr>
             </w:pPr>
@@ -9122,7 +9178,6 @@
                 <w:rFonts w:eastAsia="Calibri" w:cs="Times New Roman"/>
                 <w:sz w:val="24"/>
                 <w:szCs w:val="24"/>
-                <w:highlight w:val="yellow"/>
                 <w:lang w:val="uk-UA"/>
               </w:rPr>
               <w:t>А.3.</w:t>
@@ -9172,7 +9227,6 @@
                 <w:rFonts w:eastAsia="Calibri" w:cs="Times New Roman"/>
                 <w:sz w:val="24"/>
                 <w:szCs w:val="24"/>
-                <w:highlight w:val="yellow"/>
                 <w:lang w:val="uk-UA"/>
               </w:rPr>
             </w:pPr>
@@ -9181,7 +9235,6 @@
                 <w:rFonts w:eastAsia="Calibri" w:cs="Times New Roman"/>
                 <w:sz w:val="24"/>
                 <w:szCs w:val="24"/>
-                <w:highlight w:val="yellow"/>
                 <w:lang w:val="uk-UA"/>
               </w:rPr>
               <w:t>…</w:t>
@@ -9246,7 +9299,6 @@
       <w:r>
         <w:rPr>
           <w:rFonts w:eastAsia="Calibri" w:cs="Times New Roman"/>
-          <w:highlight w:val="yellow"/>
           <w:lang w:val="uk-UA"/>
         </w:rPr>
         <w:t>«Зареєстрований користувач»</w:t>
@@ -9302,7 +9354,6 @@
                 <w:szCs w:val="24"/>
                 <w:lang w:val="uk-UA"/>
               </w:rPr>
-              <w:lastRenderedPageBreak/>
               <w:t>Іденти-фікатор</w:t>
             </w:r>
             <w:proofErr w:type="spellEnd"/>
@@ -9517,6 +9568,7 @@
                 <w:lang w:val="uk-UA"/>
               </w:rPr>
             </w:pPr>
+            <w:bookmarkStart w:id="11" w:name="_Hlk159793252"/>
             <w:r>
               <w:rPr>
                 <w:rFonts w:eastAsia="Calibri" w:cs="Times New Roman"/>
@@ -9524,7 +9576,25 @@
                 <w:szCs w:val="24"/>
                 <w:lang w:val="uk-UA"/>
               </w:rPr>
-              <w:t>Зареєстрований користувач може купити квитки на обраний сеанс.</w:t>
+              <w:t xml:space="preserve">Зареєстрований користувач може </w:t>
+            </w:r>
+            <w:r>
+              <w:rPr>
+                <w:rFonts w:eastAsia="Calibri" w:cs="Times New Roman"/>
+                <w:sz w:val="24"/>
+                <w:szCs w:val="24"/>
+                <w:lang w:val="uk-UA"/>
+              </w:rPr>
+              <w:t>забронювати обране місце житла</w:t>
+            </w:r>
+            <w:r>
+              <w:rPr>
+                <w:rFonts w:eastAsia="Calibri" w:cs="Times New Roman"/>
+                <w:sz w:val="24"/>
+                <w:szCs w:val="24"/>
+                <w:lang w:val="uk-UA"/>
+              </w:rPr>
+              <w:t>.</w:t>
             </w:r>
           </w:p>
           <w:p>
@@ -9598,7 +9668,43 @@
                 <w:szCs w:val="24"/>
                 <w:lang w:val="uk-UA"/>
               </w:rPr>
-              <w:t>не можна купити квитків більше ніж є в наявності вільних місць;</w:t>
+              <w:t xml:space="preserve">не можна </w:t>
+            </w:r>
+            <w:r>
+              <w:rPr>
+                <w:rFonts w:eastAsia="Calibri" w:cs="Times New Roman"/>
+                <w:sz w:val="24"/>
+                <w:szCs w:val="24"/>
+                <w:lang w:val="uk-UA"/>
+              </w:rPr>
+              <w:t>забронювати</w:t>
+            </w:r>
+            <w:r>
+              <w:rPr>
+                <w:rFonts w:eastAsia="Calibri" w:cs="Times New Roman"/>
+                <w:sz w:val="24"/>
+                <w:szCs w:val="24"/>
+                <w:lang w:val="uk-UA"/>
+              </w:rPr>
+              <w:t xml:space="preserve"> </w:t>
+            </w:r>
+            <w:r>
+              <w:rPr>
+                <w:rFonts w:eastAsia="Calibri" w:cs="Times New Roman"/>
+                <w:sz w:val="24"/>
+                <w:szCs w:val="24"/>
+                <w:lang w:val="uk-UA"/>
+              </w:rPr>
+              <w:t>мешкань</w:t>
+            </w:r>
+            <w:r>
+              <w:rPr>
+                <w:rFonts w:eastAsia="Calibri" w:cs="Times New Roman"/>
+                <w:sz w:val="24"/>
+                <w:szCs w:val="24"/>
+                <w:lang w:val="uk-UA"/>
+              </w:rPr>
+              <w:t xml:space="preserve"> більше ніж є в наявності вільних;</w:t>
             </w:r>
           </w:p>
           <w:p>
@@ -9624,34 +9730,9 @@
                 <w:szCs w:val="24"/>
                 <w:lang w:val="uk-UA"/>
               </w:rPr>
-              <w:t>не можна купити квитки на минулі сеанси;</w:t>
-            </w:r>
-          </w:p>
-          <w:p>
-            <w:pPr>
-              <w:numPr>
-                <w:ilvl w:val="0"/>
-                <w:numId w:val="7"/>
-              </w:numPr>
-              <w:spacing w:line="240" w:lineRule="auto"/>
-              <w:ind w:left="433" w:hanging="433"/>
-              <w:contextualSpacing/>
-              <w:rPr>
-                <w:rFonts w:eastAsia="Calibri" w:cs="Times New Roman"/>
-                <w:sz w:val="24"/>
-                <w:szCs w:val="24"/>
-                <w:lang w:val="uk-UA"/>
-              </w:rPr>
-            </w:pPr>
-            <w:r>
-              <w:rPr>
-                <w:rFonts w:eastAsia="Calibri" w:cs="Times New Roman"/>
-                <w:sz w:val="24"/>
-                <w:szCs w:val="24"/>
-                <w:lang w:val="uk-UA"/>
-              </w:rPr>
-              <w:t>…</w:t>
-            </w:r>
+              <w:t>не можна забронювати на минулу дату</w:t>
+            </w:r>
+            <w:bookmarkEnd w:id="11"/>
           </w:p>
         </w:tc>
       </w:tr>
@@ -9942,7 +10023,25 @@
                 <w:szCs w:val="24"/>
                 <w:lang w:val="uk-UA"/>
               </w:rPr>
-              <w:t>Гість може подивитися інформацію щодо наявних сеансів на обрану дату.</w:t>
+              <w:t xml:space="preserve">Гість може подивитися інформацію щодо наявних </w:t>
+            </w:r>
+            <w:r>
+              <w:rPr>
+                <w:rFonts w:eastAsia="Calibri" w:cs="Times New Roman"/>
+                <w:sz w:val="24"/>
+                <w:szCs w:val="24"/>
+                <w:lang w:val="uk-UA"/>
+              </w:rPr>
+              <w:t>вільних місць</w:t>
+            </w:r>
+            <w:r>
+              <w:rPr>
+                <w:rFonts w:eastAsia="Calibri" w:cs="Times New Roman"/>
+                <w:sz w:val="24"/>
+                <w:szCs w:val="24"/>
+                <w:lang w:val="uk-UA"/>
+              </w:rPr>
+              <w:t xml:space="preserve"> на обрану дату.</w:t>
             </w:r>
           </w:p>
           <w:p>
@@ -10015,7 +10114,64 @@
                 <w:szCs w:val="24"/>
                 <w:lang w:val="uk-UA"/>
               </w:rPr>
-              <w:t>не можна подивитися інформацію щодо наявних сеансів на минулу дату.</w:t>
+              <w:t>Н</w:t>
+            </w:r>
+            <w:r>
+              <w:rPr>
+                <w:rFonts w:eastAsia="Calibri" w:cs="Times New Roman"/>
+                <w:sz w:val="24"/>
+                <w:szCs w:val="24"/>
+                <w:lang w:val="uk-UA"/>
+              </w:rPr>
+              <w:t xml:space="preserve">е можна подивитися інформацію щодо наявних </w:t>
+            </w:r>
+            <w:r>
+              <w:rPr>
+                <w:rFonts w:eastAsia="Calibri" w:cs="Times New Roman"/>
+                <w:sz w:val="24"/>
+                <w:szCs w:val="24"/>
+                <w:lang w:val="uk-UA"/>
+              </w:rPr>
+              <w:t>номерів</w:t>
+            </w:r>
+            <w:r>
+              <w:rPr>
+                <w:rFonts w:eastAsia="Calibri" w:cs="Times New Roman"/>
+                <w:sz w:val="24"/>
+                <w:szCs w:val="24"/>
+                <w:lang w:val="uk-UA"/>
+              </w:rPr>
+              <w:t xml:space="preserve"> на минулу дату.</w:t>
+            </w:r>
+          </w:p>
+          <w:p>
+            <w:pPr>
+              <w:spacing w:line="240" w:lineRule="auto"/>
+              <w:ind w:firstLine="22"/>
+              <w:rPr>
+                <w:rFonts w:eastAsia="Calibri" w:cs="Times New Roman"/>
+                <w:sz w:val="24"/>
+                <w:szCs w:val="24"/>
+                <w:lang w:val="uk-UA"/>
+              </w:rPr>
+            </w:pPr>
+            <w:r>
+              <w:rPr>
+                <w:rFonts w:eastAsia="Calibri" w:cs="Times New Roman"/>
+                <w:sz w:val="24"/>
+                <w:szCs w:val="24"/>
+                <w:lang w:val="uk-UA"/>
+              </w:rPr>
+              <w:t xml:space="preserve">Не може </w:t>
+            </w:r>
+            <w:r>
+              <w:rPr>
+                <w:rFonts w:eastAsia="Calibri" w:cs="Times New Roman"/>
+                <w:sz w:val="24"/>
+                <w:szCs w:val="24"/>
+                <w:lang w:val="uk-UA"/>
+              </w:rPr>
+              <w:t>забронювати місце без наявного акаунту</w:t>
             </w:r>
           </w:p>
         </w:tc>
@@ -10175,7 +10331,25 @@
                 <w:szCs w:val="24"/>
                 <w:lang w:val="uk-UA"/>
               </w:rPr>
-              <w:t>довжина логіну  …;</w:t>
+              <w:t xml:space="preserve">довжина логіну </w:t>
+            </w:r>
+            <w:r>
+              <w:rPr>
+                <w:rFonts w:eastAsia="Calibri" w:cs="Times New Roman"/>
+                <w:sz w:val="24"/>
+                <w:szCs w:val="24"/>
+                <w:lang w:val="uk-UA"/>
+              </w:rPr>
+              <w:t>не менше 8 символів</w:t>
+            </w:r>
+            <w:r>
+              <w:rPr>
+                <w:rFonts w:eastAsia="Calibri" w:cs="Times New Roman"/>
+                <w:sz w:val="24"/>
+                <w:szCs w:val="24"/>
+                <w:lang w:val="uk-UA"/>
+              </w:rPr>
+              <w:t>;</w:t>
             </w:r>
           </w:p>
           <w:p>
@@ -10201,7 +10375,25 @@
                 <w:szCs w:val="24"/>
                 <w:lang w:val="uk-UA"/>
               </w:rPr>
-              <w:t>довжина паролю …;</w:t>
+              <w:t xml:space="preserve">довжина паролю </w:t>
+            </w:r>
+            <w:r>
+              <w:rPr>
+                <w:rFonts w:eastAsia="Calibri" w:cs="Times New Roman"/>
+                <w:sz w:val="24"/>
+                <w:szCs w:val="24"/>
+                <w:lang w:val="uk-UA"/>
+              </w:rPr>
+              <w:t>не менше 8 символів</w:t>
+            </w:r>
+            <w:r>
+              <w:rPr>
+                <w:rFonts w:eastAsia="Calibri" w:cs="Times New Roman"/>
+                <w:sz w:val="24"/>
+                <w:szCs w:val="24"/>
+                <w:lang w:val="uk-UA"/>
+              </w:rPr>
+              <w:t>;</w:t>
             </w:r>
           </w:p>
           <w:p>
@@ -10227,17 +10419,40 @@
                 <w:szCs w:val="24"/>
                 <w:lang w:val="uk-UA"/>
               </w:rPr>
-              <w:t>пароль має обов’язково містити …;</w:t>
-            </w:r>
-          </w:p>
-          <w:p>
-            <w:pPr>
-              <w:numPr>
-                <w:ilvl w:val="0"/>
-                <w:numId w:val="8"/>
-              </w:numPr>
-              <w:spacing w:line="240" w:lineRule="auto"/>
-              <w:ind w:left="376" w:hanging="376"/>
+              <w:t>пароль має обов’язково містити</w:t>
+            </w:r>
+            <w:r>
+              <w:rPr>
+                <w:rFonts w:eastAsia="Calibri" w:cs="Times New Roman"/>
+                <w:sz w:val="24"/>
+                <w:szCs w:val="24"/>
+                <w:lang w:val="uk-UA"/>
+              </w:rPr>
+              <w:t xml:space="preserve"> будь які символи, без конкретного набору</w:t>
+            </w:r>
+            <w:r>
+              <w:rPr>
+                <w:rFonts w:eastAsia="Calibri" w:cs="Times New Roman"/>
+                <w:sz w:val="24"/>
+                <w:szCs w:val="24"/>
+                <w:lang w:val="uk-UA"/>
+              </w:rPr>
+              <w:t xml:space="preserve"> </w:t>
+            </w:r>
+            <w:r>
+              <w:rPr>
+                <w:rFonts w:eastAsia="Calibri" w:cs="Times New Roman"/>
+                <w:sz w:val="24"/>
+                <w:szCs w:val="24"/>
+                <w:lang w:val="uk-UA"/>
+              </w:rPr>
+              <w:t>;</w:t>
+            </w:r>
+          </w:p>
+          <w:p>
+            <w:pPr>
+              <w:spacing w:line="240" w:lineRule="auto"/>
+              <w:ind w:left="376" w:firstLine="0"/>
               <w:contextualSpacing/>
               <w:rPr>
                 <w:rFonts w:eastAsia="Calibri" w:cs="Times New Roman"/>
@@ -10246,15 +10461,6 @@
                 <w:lang w:val="uk-UA"/>
               </w:rPr>
             </w:pPr>
-            <w:r>
-              <w:rPr>
-                <w:rFonts w:eastAsia="Calibri" w:cs="Times New Roman"/>
-                <w:sz w:val="24"/>
-                <w:szCs w:val="24"/>
-                <w:lang w:val="uk-UA"/>
-              </w:rPr>
-              <w:t>…</w:t>
-            </w:r>
           </w:p>
         </w:tc>
       </w:tr>
@@ -10339,14 +10545,14 @@
           <w:lang w:val="uk-UA"/>
         </w:rPr>
       </w:pPr>
-      <w:bookmarkStart w:id="8" w:name="_Toc157882179"/>
+      <w:bookmarkStart w:id="12" w:name="_Toc157882179"/>
       <w:r>
         <w:rPr>
           <w:lang w:val="uk-UA"/>
         </w:rPr>
         <w:t>Проєктування інтерфейсу користувача</w:t>
       </w:r>
-      <w:bookmarkEnd w:id="8"/>
+      <w:bookmarkEnd w:id="12"/>
     </w:p>
     <w:p>
       <w:pPr>
@@ -10379,97 +10585,25 @@
           <w:szCs w:val="28"/>
           <w:lang w:val="uk-UA"/>
         </w:rPr>
-        <w:t xml:space="preserve">Для реалізації замовником було обрано _________-застосунок. </w:t>
-      </w:r>
+        <w:t xml:space="preserve">Для реалізації замовником було обрано </w:t>
+      </w:r>
+      <w:proofErr w:type="spellStart"/>
       <w:r>
         <w:rPr>
           <w:rFonts w:cs="Times New Roman"/>
-          <w:i/>
-          <w:iCs/>
           <w:szCs w:val="28"/>
-          <w:highlight w:val="yellow"/>
-          <w:lang w:val="uk-UA"/>
-        </w:rPr>
-        <w:t xml:space="preserve">(вказати тип застосунка, наприклад , </w:t>
-      </w:r>
-      <w:proofErr w:type="spellStart"/>
+          <w:lang w:val="uk-UA"/>
+        </w:rPr>
+        <w:t>desktop</w:t>
+      </w:r>
+      <w:proofErr w:type="spellEnd"/>
       <w:r>
         <w:rPr>
           <w:rFonts w:cs="Times New Roman"/>
-          <w:i/>
-          <w:iCs/>
           <w:szCs w:val="28"/>
-          <w:highlight w:val="yellow"/>
-          <w:lang w:val="uk-UA"/>
-        </w:rPr>
-        <w:t>desktop</w:t>
-      </w:r>
-      <w:proofErr w:type="spellEnd"/>
-      <w:r>
-        <w:rPr>
-          <w:rFonts w:cs="Times New Roman"/>
-          <w:i/>
-          <w:iCs/>
-          <w:szCs w:val="28"/>
-          <w:highlight w:val="yellow"/>
-          <w:lang w:val="uk-UA"/>
-        </w:rPr>
-        <w:t>/</w:t>
-      </w:r>
-      <w:proofErr w:type="spellStart"/>
-      <w:r>
-        <w:rPr>
-          <w:rFonts w:cs="Times New Roman"/>
-          <w:i/>
-          <w:iCs/>
-          <w:szCs w:val="28"/>
-          <w:highlight w:val="yellow"/>
-          <w:lang w:val="uk-UA"/>
-        </w:rPr>
-        <w:t>web</w:t>
-      </w:r>
-      <w:proofErr w:type="spellEnd"/>
-      <w:r>
-        <w:rPr>
-          <w:rFonts w:cs="Times New Roman"/>
-          <w:i/>
-          <w:iCs/>
-          <w:szCs w:val="28"/>
-          <w:highlight w:val="yellow"/>
-          <w:lang w:val="uk-UA"/>
-        </w:rPr>
-        <w:t>/</w:t>
-      </w:r>
-      <w:r>
-        <w:rPr>
-          <w:rFonts w:cs="Times New Roman"/>
-          <w:i/>
-          <w:iCs/>
-          <w:szCs w:val="28"/>
-          <w:highlight w:val="yellow"/>
-        </w:rPr>
-        <w:t>mobile</w:t>
-      </w:r>
-      <w:r>
-        <w:rPr>
-          <w:rFonts w:cs="Times New Roman"/>
-          <w:i/>
-          <w:iCs/>
-          <w:szCs w:val="28"/>
-          <w:highlight w:val="yellow"/>
-          <w:lang w:val="uk-UA"/>
-        </w:rPr>
-        <w:t>)</w:t>
-      </w:r>
-      <w:r>
-        <w:rPr>
-          <w:rFonts w:cs="Times New Roman"/>
-          <w:i/>
-          <w:iCs/>
-          <w:szCs w:val="28"/>
-          <w:lang w:val="ru-RU"/>
-        </w:rPr>
-        <w:t>.</w:t>
+          <w:lang w:val="uk-UA"/>
+        </w:rPr>
+        <w:t>-застосунок.</w:t>
       </w:r>
     </w:p>
     <w:p>
@@ -10832,7 +10966,7 @@
           <w:lang w:val="uk-UA"/>
         </w:rPr>
       </w:pPr>
-      <w:bookmarkStart w:id="9" w:name="_Ref126703036"/>
+      <w:bookmarkStart w:id="13" w:name="_Ref126703036"/>
       <w:r>
         <w:rPr>
           <w:lang w:val="uk-UA"/>
@@ -10907,7 +11041,7 @@
         </w:rPr>
         <w:fldChar w:fldCharType="end"/>
       </w:r>
-      <w:bookmarkEnd w:id="9"/>
+      <w:bookmarkEnd w:id="13"/>
       <w:r>
         <w:rPr>
           <w:lang w:val="uk-UA"/>
@@ -11095,7 +11229,7 @@
           <w:highlight w:val="yellow"/>
         </w:rPr>
       </w:pPr>
-      <w:bookmarkStart w:id="10" w:name="_Ref126703177"/>
+      <w:bookmarkStart w:id="14" w:name="_Ref126703177"/>
       <w:r>
         <w:t xml:space="preserve">Рисунок </w:t>
       </w:r>
@@ -11138,7 +11272,7 @@
       <w:r>
         <w:fldChar w:fldCharType="end"/>
       </w:r>
-      <w:bookmarkEnd w:id="10"/>
+      <w:bookmarkEnd w:id="14"/>
       <w:r>
         <w:t xml:space="preserve"> – </w:t>
       </w:r>
@@ -11183,14 +11317,14 @@
           <w:lang w:val="uk-UA"/>
         </w:rPr>
       </w:pPr>
-      <w:bookmarkStart w:id="11" w:name="_Toc157882180"/>
+      <w:bookmarkStart w:id="15" w:name="_Toc157882180"/>
       <w:r>
         <w:rPr>
           <w:lang w:val="uk-UA"/>
         </w:rPr>
         <w:t>Розроблення функціональних тестів</w:t>
       </w:r>
-      <w:bookmarkEnd w:id="11"/>
+      <w:bookmarkEnd w:id="15"/>
     </w:p>
     <w:p>
       <w:pPr>
@@ -11207,7 +11341,7 @@
           <w:lang w:val="uk-UA"/>
         </w:rPr>
       </w:pPr>
-      <w:bookmarkStart w:id="12" w:name="_Toc157882181"/>
+      <w:bookmarkStart w:id="16" w:name="_Toc157882181"/>
       <w:r>
         <w:rPr>
           <w:lang w:val="uk-UA"/>
@@ -11219,9 +11353,23 @@
           <w:highlight w:val="yellow"/>
           <w:lang w:val="uk-UA"/>
         </w:rPr>
-        <w:t>«Адміністратор»</w:t>
-      </w:r>
-      <w:bookmarkEnd w:id="12"/>
+        <w:t>«</w:t>
+      </w:r>
+      <w:r>
+        <w:rPr>
+          <w:highlight w:val="yellow"/>
+          <w:lang w:val="uk-UA"/>
+        </w:rPr>
+        <w:t>Власник картки з мешканням</w:t>
+      </w:r>
+      <w:r>
+        <w:rPr>
+          <w:highlight w:val="yellow"/>
+          <w:lang w:val="uk-UA"/>
+        </w:rPr>
+        <w:t>»</w:t>
+      </w:r>
+      <w:bookmarkEnd w:id="16"/>
     </w:p>
     <w:p>
       <w:pPr>
@@ -11249,7 +11397,21 @@
           <w:highlight w:val="yellow"/>
           <w:lang w:val="uk-UA"/>
         </w:rPr>
-        <w:t>«Адміністратор»</w:t>
+        <w:t>«</w:t>
+      </w:r>
+      <w:r>
+        <w:rPr>
+          <w:highlight w:val="yellow"/>
+          <w:lang w:val="uk-UA"/>
+        </w:rPr>
+        <w:t>Власник картки з мешканням</w:t>
+      </w:r>
+      <w:r>
+        <w:rPr>
+          <w:highlight w:val="yellow"/>
+          <w:lang w:val="uk-UA"/>
+        </w:rPr>
+        <w:t>»</w:t>
       </w:r>
       <w:r>
         <w:rPr>
@@ -11292,7 +11454,25 @@
           <w:highlight w:val="yellow"/>
           <w:lang w:val="uk-UA"/>
         </w:rPr>
-        <w:t>«Адміністратор»</w:t>
+        <w:t>«</w:t>
+      </w:r>
+      <w:r>
+        <w:rPr>
+          <w:rFonts w:cs="Times New Roman"/>
+          <w:szCs w:val="28"/>
+          <w:highlight w:val="yellow"/>
+          <w:lang w:val="uk-UA"/>
+        </w:rPr>
+        <w:t>Власник картки з мешканням</w:t>
+      </w:r>
+      <w:r>
+        <w:rPr>
+          <w:rFonts w:cs="Times New Roman"/>
+          <w:szCs w:val="28"/>
+          <w:highlight w:val="yellow"/>
+          <w:lang w:val="uk-UA"/>
+        </w:rPr>
+        <w:t>»</w:t>
       </w:r>
     </w:p>
     <w:p>
@@ -11465,7 +11645,31 @@
                 <w:highlight w:val="yellow"/>
                 <w:lang w:val="uk-UA"/>
               </w:rPr>
-              <w:t>А.1. Адміністратор може додати/редагувати/видалити сеанси в кінотеатрі.</w:t>
+              <w:t xml:space="preserve">А.1. </w:t>
+            </w:r>
+            <w:r>
+              <w:rPr>
+                <w:rFonts w:cs="Times New Roman"/>
+                <w:i/>
+                <w:iCs/>
+                <w:sz w:val="24"/>
+                <w:szCs w:val="24"/>
+                <w:highlight w:val="yellow"/>
+                <w:lang w:val="uk-UA"/>
+              </w:rPr>
+              <w:t>Власник картки з мешканням</w:t>
+            </w:r>
+            <w:r>
+              <w:rPr>
+                <w:rFonts w:cs="Times New Roman"/>
+                <w:i/>
+                <w:iCs/>
+                <w:sz w:val="24"/>
+                <w:szCs w:val="24"/>
+                <w:highlight w:val="yellow"/>
+                <w:lang w:val="uk-UA"/>
+              </w:rPr>
+              <w:t xml:space="preserve"> може додати/редагувати/видалити сеанси в кінотеатрі.</w:t>
             </w:r>
           </w:p>
         </w:tc>
@@ -11633,6 +11837,7 @@
                 <w:szCs w:val="24"/>
                 <w:lang w:val="uk-UA"/>
               </w:rPr>
+              <w:lastRenderedPageBreak/>
               <w:t>5. Натиснути кнопку «Додати».</w:t>
             </w:r>
           </w:p>
@@ -11759,7 +11964,6 @@
                 <w:szCs w:val="24"/>
                 <w:lang w:val="uk-UA"/>
               </w:rPr>
-              <w:lastRenderedPageBreak/>
               <w:t>2.</w:t>
             </w:r>
           </w:p>
@@ -11848,7 +12052,6 @@
                 <w:szCs w:val="24"/>
                 <w:lang w:val="uk-UA"/>
               </w:rPr>
-              <w:lastRenderedPageBreak/>
               <w:t>Успішне редагування сеансу</w:t>
             </w:r>
           </w:p>
@@ -12883,7 +13086,7 @@
           <w:lang w:val="uk-UA"/>
         </w:rPr>
       </w:pPr>
-      <w:bookmarkStart w:id="13" w:name="_Toc157882182"/>
+      <w:bookmarkStart w:id="17" w:name="_Toc157882182"/>
       <w:r>
         <w:rPr>
           <w:lang w:val="uk-UA"/>
@@ -12897,7 +13100,7 @@
         </w:rPr>
         <w:t>«Зареєстрований користувач»</w:t>
       </w:r>
-      <w:bookmarkEnd w:id="13"/>
+      <w:bookmarkEnd w:id="17"/>
     </w:p>
     <w:p>
       <w:pPr>
@@ -13541,6 +13744,7 @@
                 <w:highlight w:val="yellow"/>
                 <w:lang w:val="uk-UA"/>
               </w:rPr>
+              <w:lastRenderedPageBreak/>
               <w:t>…</w:t>
             </w:r>
           </w:p>
@@ -13729,7 +13933,6 @@
                 <w:highlight w:val="yellow"/>
                 <w:lang w:val="uk-UA"/>
               </w:rPr>
-              <w:lastRenderedPageBreak/>
               <w:t>ЗК.2 Зареєстрований користувач може купити квитки на обраний сеанс.</w:t>
             </w:r>
           </w:p>
@@ -14032,7 +14235,7 @@
           <w:lang w:val="uk-UA"/>
         </w:rPr>
       </w:pPr>
-      <w:bookmarkStart w:id="14" w:name="_Toc157882183"/>
+      <w:bookmarkStart w:id="18" w:name="_Toc157882183"/>
       <w:r>
         <w:rPr>
           <w:lang w:val="uk-UA"/>
@@ -14046,7 +14249,7 @@
         </w:rPr>
         <w:t>«Гість»</w:t>
       </w:r>
-      <w:bookmarkEnd w:id="14"/>
+      <w:bookmarkEnd w:id="18"/>
     </w:p>
     <w:p>
       <w:pPr>
@@ -15289,7 +15492,7 @@
           <w:lang w:val="uk-UA"/>
         </w:rPr>
       </w:pPr>
-      <w:bookmarkStart w:id="15" w:name="_Toc157882184"/>
+      <w:bookmarkStart w:id="19" w:name="_Toc157882184"/>
       <w:r>
         <w:rPr>
           <w:caps w:val="0"/>
@@ -15298,7 +15501,7 @@
         <w:lastRenderedPageBreak/>
         <w:t>МОДЕЛЮВАННЯ ПРЕДМЕТНОЇ ОБЛАСТІ</w:t>
       </w:r>
-      <w:bookmarkEnd w:id="15"/>
+      <w:bookmarkEnd w:id="19"/>
     </w:p>
     <w:p>
       <w:pPr>
@@ -15315,16 +15518,16 @@
           <w:lang w:val="uk-UA"/>
         </w:rPr>
       </w:pPr>
-      <w:bookmarkStart w:id="16" w:name="_Toc125972256"/>
-      <w:bookmarkStart w:id="17" w:name="_Toc157882185"/>
+      <w:bookmarkStart w:id="20" w:name="_Toc125972256"/>
+      <w:bookmarkStart w:id="21" w:name="_Toc157882185"/>
       <w:r>
         <w:rPr>
           <w:lang w:val="uk-UA"/>
         </w:rPr>
         <w:t>Виділення і опис класів предметної області</w:t>
       </w:r>
-      <w:bookmarkEnd w:id="16"/>
-      <w:bookmarkEnd w:id="17"/>
+      <w:bookmarkEnd w:id="20"/>
+      <w:bookmarkEnd w:id="21"/>
     </w:p>
     <w:p>
       <w:pPr>
@@ -18405,16 +18608,16 @@
           <w:lang w:val="uk-UA"/>
         </w:rPr>
       </w:pPr>
-      <w:bookmarkStart w:id="18" w:name="_Toc125972257"/>
-      <w:bookmarkStart w:id="19" w:name="_Toc157882186"/>
+      <w:bookmarkStart w:id="22" w:name="_Toc125972257"/>
+      <w:bookmarkStart w:id="23" w:name="_Toc157882186"/>
       <w:r>
         <w:rPr>
           <w:lang w:val="uk-UA"/>
         </w:rPr>
         <w:t>Встановлення зв’язків між класами</w:t>
       </w:r>
-      <w:bookmarkEnd w:id="18"/>
-      <w:bookmarkEnd w:id="19"/>
+      <w:bookmarkEnd w:id="22"/>
+      <w:bookmarkEnd w:id="23"/>
       <w:r>
         <w:rPr>
           <w:lang w:val="uk-UA"/>
@@ -18688,7 +18891,7 @@
           <w:lang w:val="uk-UA"/>
         </w:rPr>
       </w:pPr>
-      <w:bookmarkStart w:id="20" w:name="_Ref126704615"/>
+      <w:bookmarkStart w:id="24" w:name="_Ref126704615"/>
       <w:r>
         <w:rPr>
           <w:lang w:val="uk-UA"/>
@@ -18763,7 +18966,7 @@
         </w:rPr>
         <w:fldChar w:fldCharType="end"/>
       </w:r>
-      <w:bookmarkEnd w:id="20"/>
+      <w:bookmarkEnd w:id="24"/>
       <w:r>
         <w:rPr>
           <w:lang w:val="uk-UA"/>
@@ -18862,7 +19065,7 @@
           <w:lang w:val="uk-UA"/>
         </w:rPr>
       </w:pPr>
-      <w:bookmarkStart w:id="21" w:name="_Toc157882187"/>
+      <w:bookmarkStart w:id="25" w:name="_Toc157882187"/>
       <w:r>
         <w:rPr>
           <w:caps w:val="0"/>
@@ -18871,7 +19074,7 @@
         <w:lastRenderedPageBreak/>
         <w:t>ПРОГРАМНА РЕАЛІЗАЦІЯ КЛАСІВ ПРЕДМЕТНОЇ ОБЛАСТІ І ЇХ ТЕСТУВАННЯ</w:t>
       </w:r>
-      <w:bookmarkEnd w:id="21"/>
+      <w:bookmarkEnd w:id="25"/>
     </w:p>
     <w:p>
       <w:pPr>
@@ -18888,7 +19091,7 @@
           <w:lang w:val="uk-UA"/>
         </w:rPr>
       </w:pPr>
-      <w:bookmarkStart w:id="22" w:name="_Toc157882188"/>
+      <w:bookmarkStart w:id="26" w:name="_Toc157882188"/>
       <w:r>
         <w:rPr>
           <w:lang w:val="uk-UA"/>
@@ -18933,7 +19136,7 @@
         </w:rPr>
         <w:t xml:space="preserve"> класів предметної області</w:t>
       </w:r>
-      <w:bookmarkEnd w:id="22"/>
+      <w:bookmarkEnd w:id="26"/>
     </w:p>
     <w:p>
       <w:pPr>
@@ -19183,14 +19386,14 @@
           <w:lang w:val="uk-UA"/>
         </w:rPr>
       </w:pPr>
-      <w:bookmarkStart w:id="23" w:name="_Toc157882189"/>
+      <w:bookmarkStart w:id="27" w:name="_Toc157882189"/>
       <w:r>
         <w:rPr>
           <w:lang w:val="uk-UA"/>
         </w:rPr>
         <w:t>Реалізація інтерфейсів і каркасів класів предметної області</w:t>
       </w:r>
-      <w:bookmarkEnd w:id="23"/>
+      <w:bookmarkEnd w:id="27"/>
     </w:p>
     <w:p>
       <w:pPr>
@@ -19356,7 +19559,15 @@
           <w:bCs/>
           <w:lang w:val="uk-UA"/>
         </w:rPr>
-        <w:t xml:space="preserve"> – адміністратор</w:t>
+        <w:t xml:space="preserve"> – </w:t>
+      </w:r>
+      <w:r>
+        <w:rPr>
+          <w:b/>
+          <w:bCs/>
+          <w:lang w:val="uk-UA"/>
+        </w:rPr>
+        <w:t>Власник картки з мешканням</w:t>
       </w:r>
     </w:p>
     <w:p>
@@ -19400,7 +19611,7 @@
           <w:lang w:val="uk-UA"/>
         </w:rPr>
       </w:pPr>
-      <w:bookmarkStart w:id="24" w:name="_Toc157882190"/>
+      <w:bookmarkStart w:id="28" w:name="_Toc157882190"/>
       <w:r>
         <w:rPr>
           <w:lang w:val="uk-UA"/>
@@ -19427,7 +19638,7 @@
         </w:rPr>
         <w:t>-тестів для класів предметної області</w:t>
       </w:r>
-      <w:bookmarkEnd w:id="24"/>
+      <w:bookmarkEnd w:id="28"/>
     </w:p>
     <w:p>
       <w:pPr>
@@ -20129,14 +20340,14 @@
           <w:lang w:val="uk-UA"/>
         </w:rPr>
       </w:pPr>
-      <w:bookmarkStart w:id="25" w:name="_Toc157882191"/>
+      <w:bookmarkStart w:id="29" w:name="_Toc157882191"/>
       <w:r>
         <w:rPr>
           <w:lang w:val="uk-UA"/>
         </w:rPr>
         <w:t>Повна реалізація класів предметної області</w:t>
       </w:r>
-      <w:bookmarkEnd w:id="25"/>
+      <w:bookmarkEnd w:id="29"/>
     </w:p>
     <w:p>
       <w:pPr>
@@ -20202,7 +20413,7 @@
           <w:lang w:val="uk-UA"/>
         </w:rPr>
       </w:pPr>
-      <w:bookmarkStart w:id="26" w:name="_Toc157882192"/>
+      <w:bookmarkStart w:id="30" w:name="_Toc157882192"/>
       <w:r>
         <w:rPr>
           <w:lang w:val="uk-UA"/>
@@ -20235,7 +20446,7 @@
         </w:rPr>
         <w:t>-тестування класів предметної області</w:t>
       </w:r>
-      <w:bookmarkEnd w:id="26"/>
+      <w:bookmarkEnd w:id="30"/>
     </w:p>
     <w:p>
       <w:pPr>
@@ -20447,7 +20658,7 @@
       <w:pPr>
         <w:pStyle w:val="Picture"/>
       </w:pPr>
-      <w:bookmarkStart w:id="27" w:name="_Ref126706644"/>
+      <w:bookmarkStart w:id="31" w:name="_Ref126706644"/>
       <w:r>
         <w:t xml:space="preserve">Рисунок </w:t>
       </w:r>
@@ -20490,7 +20701,7 @@
       <w:r>
         <w:fldChar w:fldCharType="end"/>
       </w:r>
-      <w:bookmarkEnd w:id="27"/>
+      <w:bookmarkEnd w:id="31"/>
       <w:r>
         <w:t xml:space="preserve"> – </w:t>
       </w:r>
@@ -20637,7 +20848,7 @@
       <w:pPr>
         <w:pStyle w:val="Picture"/>
       </w:pPr>
-      <w:bookmarkStart w:id="28" w:name="_Ref126706655"/>
+      <w:bookmarkStart w:id="32" w:name="_Ref126706655"/>
       <w:r>
         <w:t xml:space="preserve">Рисунок </w:t>
       </w:r>
@@ -20680,7 +20891,7 @@
       <w:r>
         <w:fldChar w:fldCharType="end"/>
       </w:r>
-      <w:bookmarkEnd w:id="28"/>
+      <w:bookmarkEnd w:id="32"/>
       <w:r>
         <w:t xml:space="preserve"> – </w:t>
       </w:r>
@@ -20720,7 +20931,7 @@
           <w:lang w:val="uk-UA"/>
         </w:rPr>
       </w:pPr>
-      <w:bookmarkStart w:id="29" w:name="_Toc157882193"/>
+      <w:bookmarkStart w:id="33" w:name="_Toc157882193"/>
       <w:r>
         <w:rPr>
           <w:caps w:val="0"/>
@@ -20729,7 +20940,7 @@
         <w:lastRenderedPageBreak/>
         <w:t>ПРОЄКТУВАННЯ І ПРОГРАМНА РЕАЛІЗАЦІЯ КЛАСІВ ІНТЕРФЕЙСУ КОРИСТУВАЧА</w:t>
       </w:r>
-      <w:bookmarkEnd w:id="29"/>
+      <w:bookmarkEnd w:id="33"/>
     </w:p>
     <w:p>
       <w:pPr>
@@ -20746,7 +20957,7 @@
           <w:lang w:val="uk-UA"/>
         </w:rPr>
       </w:pPr>
-      <w:bookmarkStart w:id="30" w:name="_Toc157882194"/>
+      <w:bookmarkStart w:id="34" w:name="_Toc157882194"/>
       <w:r>
         <w:rPr>
           <w:lang w:val="uk-UA"/>
@@ -20791,7 +21002,7 @@
         </w:rPr>
         <w:t xml:space="preserve"> класів інтерфейсу користувача</w:t>
       </w:r>
-      <w:bookmarkEnd w:id="30"/>
+      <w:bookmarkEnd w:id="34"/>
     </w:p>
     <w:p>
       <w:pPr>
@@ -21107,14 +21318,14 @@
           <w:lang w:val="uk-UA"/>
         </w:rPr>
       </w:pPr>
-      <w:bookmarkStart w:id="31" w:name="_Toc157882195"/>
+      <w:bookmarkStart w:id="35" w:name="_Toc157882195"/>
       <w:r>
         <w:rPr>
           <w:lang w:val="uk-UA"/>
         </w:rPr>
         <w:t>Виділення класів для реалізації інтерфейсу користувача</w:t>
       </w:r>
-      <w:bookmarkEnd w:id="31"/>
+      <w:bookmarkEnd w:id="35"/>
     </w:p>
     <w:p>
       <w:pPr>
@@ -21175,14 +21386,14 @@
           <w:lang w:val="uk-UA"/>
         </w:rPr>
       </w:pPr>
-      <w:bookmarkStart w:id="32" w:name="_Toc157882196"/>
+      <w:bookmarkStart w:id="36" w:name="_Toc157882196"/>
       <w:r>
         <w:rPr>
           <w:lang w:val="uk-UA"/>
         </w:rPr>
         <w:t>Програмна реалізація класів інтерфейсу користувача</w:t>
       </w:r>
-      <w:bookmarkEnd w:id="32"/>
+      <w:bookmarkEnd w:id="36"/>
     </w:p>
     <w:p>
       <w:pPr>
@@ -21234,7 +21445,7 @@
           <w:lang w:val="uk-UA"/>
         </w:rPr>
       </w:pPr>
-      <w:bookmarkStart w:id="33" w:name="_Toc157882197"/>
+      <w:bookmarkStart w:id="37" w:name="_Toc157882197"/>
       <w:r>
         <w:rPr>
           <w:caps w:val="0"/>
@@ -21243,7 +21454,7 @@
         <w:lastRenderedPageBreak/>
         <w:t>ФУНКЦІОНАЛЬНЕ ТЕСТУВАННЯ ПРОГРАМНОГО ЗАБЕЗПЕЧЕННЯ</w:t>
       </w:r>
-      <w:bookmarkEnd w:id="33"/>
+      <w:bookmarkEnd w:id="37"/>
       <w:r>
         <w:rPr>
           <w:caps w:val="0"/>
@@ -21267,7 +21478,7 @@
           <w:lang w:val="uk-UA"/>
         </w:rPr>
       </w:pPr>
-      <w:bookmarkStart w:id="34" w:name="_Toc157882198"/>
+      <w:bookmarkStart w:id="38" w:name="_Toc157882198"/>
       <w:r>
         <w:rPr>
           <w:lang w:val="uk-UA"/>
@@ -21279,9 +21490,23 @@
           <w:highlight w:val="yellow"/>
           <w:lang w:val="uk-UA"/>
         </w:rPr>
-        <w:t>«Адміністратор»</w:t>
-      </w:r>
-      <w:bookmarkEnd w:id="34"/>
+        <w:t>«</w:t>
+      </w:r>
+      <w:r>
+        <w:rPr>
+          <w:highlight w:val="yellow"/>
+          <w:lang w:val="uk-UA"/>
+        </w:rPr>
+        <w:t>Власник картки з мешканням</w:t>
+      </w:r>
+      <w:r>
+        <w:rPr>
+          <w:highlight w:val="yellow"/>
+          <w:lang w:val="uk-UA"/>
+        </w:rPr>
+        <w:t>»</w:t>
+      </w:r>
+      <w:bookmarkEnd w:id="38"/>
     </w:p>
     <w:p>
       <w:pPr>
@@ -21309,7 +21534,21 @@
           <w:highlight w:val="yellow"/>
           <w:lang w:val="uk-UA"/>
         </w:rPr>
-        <w:t>«Адміністратор»</w:t>
+        <w:t>«</w:t>
+      </w:r>
+      <w:r>
+        <w:rPr>
+          <w:highlight w:val="yellow"/>
+          <w:lang w:val="uk-UA"/>
+        </w:rPr>
+        <w:t>Власник картки з мешканням</w:t>
+      </w:r>
+      <w:r>
+        <w:rPr>
+          <w:highlight w:val="yellow"/>
+          <w:lang w:val="uk-UA"/>
+        </w:rPr>
+        <w:t>»</w:t>
       </w:r>
       <w:r>
         <w:rPr>
@@ -21860,7 +22099,7 @@
           <w:lang w:val="uk-UA"/>
         </w:rPr>
       </w:pPr>
-      <w:bookmarkStart w:id="35" w:name="_Toc157882199"/>
+      <w:bookmarkStart w:id="39" w:name="_Toc157882199"/>
       <w:r>
         <w:rPr>
           <w:lang w:val="uk-UA"/>
@@ -21868,7 +22107,7 @@
         <w:lastRenderedPageBreak/>
         <w:t xml:space="preserve">Функціональне тестування для ролі користувача </w:t>
       </w:r>
-      <w:bookmarkStart w:id="36" w:name="_Hlk126706292"/>
+      <w:bookmarkStart w:id="40" w:name="_Hlk126706292"/>
       <w:r>
         <w:rPr>
           <w:highlight w:val="yellow"/>
@@ -21876,8 +22115,8 @@
         </w:rPr>
         <w:t>«Зареєстрований користувач»</w:t>
       </w:r>
-      <w:bookmarkEnd w:id="35"/>
-      <w:bookmarkEnd w:id="36"/>
+      <w:bookmarkEnd w:id="39"/>
+      <w:bookmarkEnd w:id="40"/>
     </w:p>
     <w:p>
       <w:pPr>
@@ -22145,7 +22384,7 @@
           <w:lang w:val="uk-UA"/>
         </w:rPr>
       </w:pPr>
-      <w:bookmarkStart w:id="37" w:name="_Toc157882200"/>
+      <w:bookmarkStart w:id="41" w:name="_Toc157882200"/>
       <w:r>
         <w:rPr>
           <w:lang w:val="uk-UA"/>
@@ -22159,7 +22398,7 @@
         </w:rPr>
         <w:t>«Гість»</w:t>
       </w:r>
-      <w:bookmarkEnd w:id="37"/>
+      <w:bookmarkEnd w:id="41"/>
     </w:p>
     <w:p>
       <w:pPr>
@@ -22429,7 +22668,7 @@
           <w:lang w:val="uk-UA"/>
         </w:rPr>
       </w:pPr>
-      <w:bookmarkStart w:id="38" w:name="_Toc157882201"/>
+      <w:bookmarkStart w:id="42" w:name="_Toc157882201"/>
       <w:r>
         <w:rPr>
           <w:caps w:val="0"/>
@@ -22438,7 +22677,7 @@
         <w:lastRenderedPageBreak/>
         <w:t>ВИСНОВКИ</w:t>
       </w:r>
-      <w:bookmarkEnd w:id="38"/>
+      <w:bookmarkEnd w:id="42"/>
     </w:p>
     <w:p>
       <w:pPr>
@@ -22755,7 +22994,7 @@
           <w:lang w:val="uk-UA"/>
         </w:rPr>
       </w:pPr>
-      <w:bookmarkStart w:id="39" w:name="_Toc157882202"/>
+      <w:bookmarkStart w:id="43" w:name="_Toc157882202"/>
       <w:r>
         <w:rPr>
           <w:caps w:val="0"/>
@@ -22764,7 +23003,7 @@
         <w:lastRenderedPageBreak/>
         <w:t>ПЕРЕЛІК ДЖЕРЕЛ ТА ПОСИЛАНЬ</w:t>
       </w:r>
-      <w:bookmarkEnd w:id="39"/>
+      <w:bookmarkEnd w:id="43"/>
     </w:p>
     <w:p>
       <w:pPr>
@@ -23035,7 +23274,7 @@
           <w:lang w:val="uk-UA"/>
         </w:rPr>
       </w:pPr>
-      <w:bookmarkStart w:id="40" w:name="_Toc157882203"/>
+      <w:bookmarkStart w:id="44" w:name="_Toc157882203"/>
       <w:r>
         <w:rPr>
           <w:caps w:val="0"/>
@@ -23063,7 +23302,7 @@
         </w:rPr>
         <w:t>істинг класів предметної області</w:t>
       </w:r>
-      <w:bookmarkEnd w:id="40"/>
+      <w:bookmarkEnd w:id="44"/>
     </w:p>
     <w:p>
       <w:pPr>
@@ -23106,7 +23345,7 @@
           <w:lang w:val="uk-UA"/>
         </w:rPr>
       </w:pPr>
-      <w:bookmarkStart w:id="41" w:name="_Toc157882204"/>
+      <w:bookmarkStart w:id="45" w:name="_Toc157882204"/>
       <w:r>
         <w:rPr>
           <w:caps w:val="0"/>
@@ -23128,7 +23367,7 @@
         </w:rPr>
         <w:t>істинг класів інтерфейсу користувача</w:t>
       </w:r>
-      <w:bookmarkEnd w:id="41"/>
+      <w:bookmarkEnd w:id="45"/>
     </w:p>
     <w:p>
       <w:pPr>
@@ -23180,7 +23419,7 @@
           <w:lang w:val="uk-UA"/>
         </w:rPr>
       </w:pPr>
-      <w:bookmarkStart w:id="42" w:name="_Toc157882205"/>
+      <w:bookmarkStart w:id="46" w:name="_Toc157882205"/>
       <w:r>
         <w:rPr>
           <w:caps w:val="0"/>
@@ -23218,7 +23457,7 @@
         </w:rPr>
         <w:t>-тестів</w:t>
       </w:r>
-      <w:bookmarkEnd w:id="42"/>
+      <w:bookmarkEnd w:id="46"/>
     </w:p>
     <w:p>
       <w:pPr>
@@ -23255,7 +23494,7 @@
           <w:lang w:val="ru-RU"/>
         </w:rPr>
       </w:pPr>
-      <w:bookmarkStart w:id="43" w:name="_Toc157882206"/>
+      <w:bookmarkStart w:id="47" w:name="_Toc157882206"/>
       <w:r>
         <w:rPr>
           <w:caps w:val="0"/>
@@ -23272,7 +23511,7 @@
         </w:rPr>
         <w:t>Назва додатку</w:t>
       </w:r>
-      <w:bookmarkEnd w:id="43"/>
+      <w:bookmarkEnd w:id="47"/>
     </w:p>
     <w:p>
       <w:pPr>

</xml_diff>